<commit_message>
just commit from local
</commit_message>
<xml_diff>
--- a/day 3 - tasks.docx
+++ b/day 3 - tasks.docx
@@ -15,7 +15,13 @@
         </w:rPr>
       </w:pPr>
       <w:r>
-        <w:t xml:space="preserve">                    </w:t>
+        <w:t xml:space="preserve">                </w:t>
+      </w:r>
+      <w:r>
+        <w:t>1)</w:t>
+      </w:r>
+      <w:r>
+        <w:t xml:space="preserve">    </w:t>
       </w:r>
       <w:r>
         <w:rPr>
@@ -59,8 +65,19 @@
           <w:sz w:val="32"/>
           <w:szCs w:val="32"/>
         </w:rPr>
-        <w:t>Let obj1 = {name:” person 1”, age:5};</w:t>
-      </w:r>
+        <w:t>Let obj1 = {name:” person 1”, age:5</w:t>
+      </w:r>
+      <w:proofErr w:type="gramStart"/>
+      <w:r>
+        <w:rPr>
+          <w:b/>
+          <w:bCs/>
+          <w:sz w:val="32"/>
+          <w:szCs w:val="32"/>
+        </w:rPr>
+        <w:t>};</w:t>
+      </w:r>
+      <w:proofErr w:type="gramEnd"/>
     </w:p>
     <w:p>
       <w:pPr>
@@ -101,8 +118,19 @@
           <w:sz w:val="32"/>
           <w:szCs w:val="32"/>
         </w:rPr>
-        <w:t>name:” person 1”};</w:t>
-      </w:r>
+        <w:t>name:” person 1”</w:t>
+      </w:r>
+      <w:proofErr w:type="gramStart"/>
+      <w:r>
+        <w:rPr>
+          <w:b/>
+          <w:bCs/>
+          <w:sz w:val="32"/>
+          <w:szCs w:val="32"/>
+        </w:rPr>
+        <w:t>};</w:t>
+      </w:r>
+      <w:proofErr w:type="gramEnd"/>
     </w:p>
     <w:p>
       <w:pPr>
@@ -257,8 +285,20 @@
           <w:sz w:val="24"/>
           <w:szCs w:val="24"/>
         </w:rPr>
-        <w:t xml:space="preserve"> 1", age:5};</w:t>
-      </w:r>
+        <w:t xml:space="preserve"> 1", age:5</w:t>
+      </w:r>
+      <w:proofErr w:type="gramStart"/>
+      <w:r>
+        <w:rPr>
+          <w:b/>
+          <w:bCs/>
+          <w:color w:val="1F4E79" w:themeColor="accent5" w:themeShade="80"/>
+          <w:sz w:val="24"/>
+          <w:szCs w:val="24"/>
+        </w:rPr>
+        <w:t>};</w:t>
+      </w:r>
+      <w:proofErr w:type="gramEnd"/>
     </w:p>
     <w:p>
       <w:pPr>
@@ -290,7 +330,29 @@
           <w:szCs w:val="24"/>
         </w:rPr>
         <w:tab/>
-        <w:t>let obj2 = {age:5,name:"person 1"};</w:t>
+        <w:t>let obj2 = {age:</w:t>
+      </w:r>
+      <w:proofErr w:type="gramStart"/>
+      <w:r>
+        <w:rPr>
+          <w:b/>
+          <w:bCs/>
+          <w:color w:val="1F4E79" w:themeColor="accent5" w:themeShade="80"/>
+          <w:sz w:val="24"/>
+          <w:szCs w:val="24"/>
+        </w:rPr>
+        <w:t>5,name</w:t>
+      </w:r>
+      <w:proofErr w:type="gramEnd"/>
+      <w:r>
+        <w:rPr>
+          <w:b/>
+          <w:bCs/>
+          <w:color w:val="1F4E79" w:themeColor="accent5" w:themeShade="80"/>
+          <w:sz w:val="24"/>
+          <w:szCs w:val="24"/>
+        </w:rPr>
+        <w:t>:"person 1"};</w:t>
       </w:r>
     </w:p>
     <w:p>
@@ -323,8 +385,20 @@
           <w:szCs w:val="24"/>
         </w:rPr>
         <w:tab/>
-        <w:t>var result = false;</w:t>
-      </w:r>
+        <w:t xml:space="preserve">var result = </w:t>
+      </w:r>
+      <w:proofErr w:type="gramStart"/>
+      <w:r>
+        <w:rPr>
+          <w:b/>
+          <w:bCs/>
+          <w:color w:val="1F4E79" w:themeColor="accent5" w:themeShade="80"/>
+          <w:sz w:val="24"/>
+          <w:szCs w:val="24"/>
+        </w:rPr>
+        <w:t>false;</w:t>
+      </w:r>
+      <w:proofErr w:type="gramEnd"/>
     </w:p>
     <w:p>
       <w:pPr>
@@ -388,9 +462,20 @@
           <w:szCs w:val="24"/>
         </w:rPr>
         <w:tab/>
+      </w:r>
+      <w:proofErr w:type="gramStart"/>
+      <w:r>
+        <w:rPr>
+          <w:b/>
+          <w:bCs/>
+          <w:color w:val="1F4E79" w:themeColor="accent5" w:themeShade="80"/>
+          <w:sz w:val="24"/>
+          <w:szCs w:val="24"/>
+        </w:rPr>
         <w:t>if(</w:t>
       </w:r>
       <w:proofErr w:type="spellStart"/>
+      <w:proofErr w:type="gramEnd"/>
       <w:r>
         <w:rPr>
           <w:b/>
@@ -465,7 +550,29 @@
           <w:szCs w:val="24"/>
         </w:rPr>
         <w:tab/>
-        <w:t xml:space="preserve">    for(var key in obj1){</w:t>
+        <w:t xml:space="preserve">    </w:t>
+      </w:r>
+      <w:proofErr w:type="gramStart"/>
+      <w:r>
+        <w:rPr>
+          <w:b/>
+          <w:bCs/>
+          <w:color w:val="1F4E79" w:themeColor="accent5" w:themeShade="80"/>
+          <w:sz w:val="24"/>
+          <w:szCs w:val="24"/>
+        </w:rPr>
+        <w:t>for(</w:t>
+      </w:r>
+      <w:proofErr w:type="gramEnd"/>
+      <w:r>
+        <w:rPr>
+          <w:b/>
+          <w:bCs/>
+          <w:color w:val="1F4E79" w:themeColor="accent5" w:themeShade="80"/>
+          <w:sz w:val="24"/>
+          <w:szCs w:val="24"/>
+        </w:rPr>
+        <w:t>var key in obj1){</w:t>
       </w:r>
     </w:p>
     <w:p>
@@ -498,7 +605,29 @@
           <w:szCs w:val="24"/>
         </w:rPr>
         <w:tab/>
-        <w:t xml:space="preserve">        if(obj2.hasOwnProperty(key) &amp;&amp; obj1[key] == obj2[key]){</w:t>
+        <w:t xml:space="preserve">        </w:t>
+      </w:r>
+      <w:proofErr w:type="gramStart"/>
+      <w:r>
+        <w:rPr>
+          <w:b/>
+          <w:bCs/>
+          <w:color w:val="1F4E79" w:themeColor="accent5" w:themeShade="80"/>
+          <w:sz w:val="24"/>
+          <w:szCs w:val="24"/>
+        </w:rPr>
+        <w:t>if(</w:t>
+      </w:r>
+      <w:proofErr w:type="gramEnd"/>
+      <w:r>
+        <w:rPr>
+          <w:b/>
+          <w:bCs/>
+          <w:color w:val="1F4E79" w:themeColor="accent5" w:themeShade="80"/>
+          <w:sz w:val="24"/>
+          <w:szCs w:val="24"/>
+        </w:rPr>
+        <w:t>obj2.hasOwnProperty(key) &amp;&amp; obj1[key] == obj2[key]){</w:t>
       </w:r>
     </w:p>
     <w:p>
@@ -531,7 +660,29 @@
           <w:szCs w:val="24"/>
         </w:rPr>
         <w:tab/>
-        <w:t xml:space="preserve">            result = true;</w:t>
+        <w:t xml:space="preserve">            </w:t>
+      </w:r>
+      <w:proofErr w:type="gramStart"/>
+      <w:r>
+        <w:rPr>
+          <w:b/>
+          <w:bCs/>
+          <w:color w:val="1F4E79" w:themeColor="accent5" w:themeShade="80"/>
+          <w:sz w:val="24"/>
+          <w:szCs w:val="24"/>
+        </w:rPr>
+        <w:t>result</w:t>
+      </w:r>
+      <w:proofErr w:type="gramEnd"/>
+      <w:r>
+        <w:rPr>
+          <w:b/>
+          <w:bCs/>
+          <w:color w:val="1F4E79" w:themeColor="accent5" w:themeShade="80"/>
+          <w:sz w:val="24"/>
+          <w:szCs w:val="24"/>
+        </w:rPr>
+        <w:t xml:space="preserve"> = true;</w:t>
       </w:r>
     </w:p>
     <w:p>
@@ -564,8 +715,20 @@
           <w:szCs w:val="24"/>
         </w:rPr>
         <w:tab/>
-        <w:t xml:space="preserve">        }</w:t>
-      </w:r>
+        <w:t xml:space="preserve">      </w:t>
+      </w:r>
+      <w:proofErr w:type="gramStart"/>
+      <w:r>
+        <w:rPr>
+          <w:b/>
+          <w:bCs/>
+          <w:color w:val="1F4E79" w:themeColor="accent5" w:themeShade="80"/>
+          <w:sz w:val="24"/>
+          <w:szCs w:val="24"/>
+        </w:rPr>
+        <w:t xml:space="preserve">  }</w:t>
+      </w:r>
+      <w:proofErr w:type="gramEnd"/>
     </w:p>
     <w:p>
       <w:pPr>
@@ -597,8 +760,20 @@
           <w:szCs w:val="24"/>
         </w:rPr>
         <w:tab/>
-        <w:t xml:space="preserve">    }</w:t>
-      </w:r>
+        <w:t xml:space="preserve">  </w:t>
+      </w:r>
+      <w:proofErr w:type="gramStart"/>
+      <w:r>
+        <w:rPr>
+          <w:b/>
+          <w:bCs/>
+          <w:color w:val="1F4E79" w:themeColor="accent5" w:themeShade="80"/>
+          <w:sz w:val="24"/>
+          <w:szCs w:val="24"/>
+        </w:rPr>
+        <w:t xml:space="preserve">  }</w:t>
+      </w:r>
+      <w:proofErr w:type="gramEnd"/>
     </w:p>
     <w:p>
       <w:pPr>
@@ -630,8 +805,20 @@
           <w:szCs w:val="24"/>
         </w:rPr>
         <w:tab/>
-        <w:t xml:space="preserve">    if(result){</w:t>
-      </w:r>
+        <w:t xml:space="preserve">    if(result</w:t>
+      </w:r>
+      <w:proofErr w:type="gramStart"/>
+      <w:r>
+        <w:rPr>
+          <w:b/>
+          <w:bCs/>
+          <w:color w:val="1F4E79" w:themeColor="accent5" w:themeShade="80"/>
+          <w:sz w:val="24"/>
+          <w:szCs w:val="24"/>
+        </w:rPr>
+        <w:t>){</w:t>
+      </w:r>
+      <w:proofErr w:type="gramEnd"/>
     </w:p>
     <w:p>
       <w:pPr>
@@ -663,7 +850,29 @@
           <w:szCs w:val="24"/>
         </w:rPr>
         <w:tab/>
-        <w:t xml:space="preserve">        display();</w:t>
+        <w:t xml:space="preserve">        </w:t>
+      </w:r>
+      <w:proofErr w:type="gramStart"/>
+      <w:r>
+        <w:rPr>
+          <w:b/>
+          <w:bCs/>
+          <w:color w:val="1F4E79" w:themeColor="accent5" w:themeShade="80"/>
+          <w:sz w:val="24"/>
+          <w:szCs w:val="24"/>
+        </w:rPr>
+        <w:t>display(</w:t>
+      </w:r>
+      <w:proofErr w:type="gramEnd"/>
+      <w:r>
+        <w:rPr>
+          <w:b/>
+          <w:bCs/>
+          <w:color w:val="1F4E79" w:themeColor="accent5" w:themeShade="80"/>
+          <w:sz w:val="24"/>
+          <w:szCs w:val="24"/>
+        </w:rPr>
+        <w:t>);</w:t>
       </w:r>
     </w:p>
     <w:p>
@@ -696,8 +905,20 @@
           <w:szCs w:val="24"/>
         </w:rPr>
         <w:tab/>
-        <w:t xml:space="preserve">    }</w:t>
-      </w:r>
+        <w:t xml:space="preserve">  </w:t>
+      </w:r>
+      <w:proofErr w:type="gramStart"/>
+      <w:r>
+        <w:rPr>
+          <w:b/>
+          <w:bCs/>
+          <w:color w:val="1F4E79" w:themeColor="accent5" w:themeShade="80"/>
+          <w:sz w:val="24"/>
+          <w:szCs w:val="24"/>
+        </w:rPr>
+        <w:t xml:space="preserve">  }</w:t>
+      </w:r>
+      <w:proofErr w:type="gramEnd"/>
     </w:p>
     <w:p>
       <w:pPr>
@@ -794,7 +1015,29 @@
           <w:szCs w:val="24"/>
         </w:rPr>
         <w:tab/>
-        <w:t>function display(){</w:t>
+        <w:t xml:space="preserve">function </w:t>
+      </w:r>
+      <w:proofErr w:type="gramStart"/>
+      <w:r>
+        <w:rPr>
+          <w:b/>
+          <w:bCs/>
+          <w:color w:val="1F4E79" w:themeColor="accent5" w:themeShade="80"/>
+          <w:sz w:val="24"/>
+          <w:szCs w:val="24"/>
+        </w:rPr>
+        <w:t>display(</w:t>
+      </w:r>
+      <w:proofErr w:type="gramEnd"/>
+      <w:r>
+        <w:rPr>
+          <w:b/>
+          <w:bCs/>
+          <w:color w:val="1F4E79" w:themeColor="accent5" w:themeShade="80"/>
+          <w:sz w:val="24"/>
+          <w:szCs w:val="24"/>
+        </w:rPr>
+        <w:t>){</w:t>
       </w:r>
     </w:p>
     <w:p>
@@ -827,7 +1070,29 @@
           <w:szCs w:val="24"/>
         </w:rPr>
         <w:tab/>
-        <w:t xml:space="preserve">    console.log("In Both Objects key and values are same")</w:t>
+        <w:t xml:space="preserve">    </w:t>
+      </w:r>
+      <w:proofErr w:type="gramStart"/>
+      <w:r>
+        <w:rPr>
+          <w:b/>
+          <w:bCs/>
+          <w:color w:val="1F4E79" w:themeColor="accent5" w:themeShade="80"/>
+          <w:sz w:val="24"/>
+          <w:szCs w:val="24"/>
+        </w:rPr>
+        <w:t>console.log(</w:t>
+      </w:r>
+      <w:proofErr w:type="gramEnd"/>
+      <w:r>
+        <w:rPr>
+          <w:b/>
+          <w:bCs/>
+          <w:color w:val="1F4E79" w:themeColor="accent5" w:themeShade="80"/>
+          <w:sz w:val="24"/>
+          <w:szCs w:val="24"/>
+        </w:rPr>
+        <w:t>"In Both Objects key and values are same")</w:t>
       </w:r>
     </w:p>
     <w:p>
@@ -860,7 +1125,29 @@
           <w:szCs w:val="24"/>
         </w:rPr>
         <w:tab/>
-        <w:t xml:space="preserve">    return true;</w:t>
+        <w:t xml:space="preserve">    </w:t>
+      </w:r>
+      <w:proofErr w:type="gramStart"/>
+      <w:r>
+        <w:rPr>
+          <w:b/>
+          <w:bCs/>
+          <w:color w:val="1F4E79" w:themeColor="accent5" w:themeShade="80"/>
+          <w:sz w:val="24"/>
+          <w:szCs w:val="24"/>
+        </w:rPr>
+        <w:t>return</w:t>
+      </w:r>
+      <w:proofErr w:type="gramEnd"/>
+      <w:r>
+        <w:rPr>
+          <w:b/>
+          <w:bCs/>
+          <w:color w:val="1F4E79" w:themeColor="accent5" w:themeShade="80"/>
+          <w:sz w:val="24"/>
+          <w:szCs w:val="24"/>
+        </w:rPr>
+        <w:t xml:space="preserve"> true;</w:t>
       </w:r>
     </w:p>
     <w:p>
@@ -894,6 +1181,3641 @@
         </w:rPr>
         <w:tab/>
         <w:t>}</w:t>
+      </w:r>
+    </w:p>
+    <w:p>
+      <w:pPr>
+        <w:ind w:left="900"/>
+        <w:rPr>
+          <w:b/>
+          <w:bCs/>
+          <w:color w:val="1F4E79" w:themeColor="accent5" w:themeShade="80"/>
+          <w:sz w:val="24"/>
+          <w:szCs w:val="24"/>
+        </w:rPr>
+      </w:pPr>
+    </w:p>
+    <w:p>
+      <w:pPr>
+        <w:ind w:left="900"/>
+        <w:rPr>
+          <w:b/>
+          <w:bCs/>
+          <w:color w:val="1F4E79" w:themeColor="accent5" w:themeShade="80"/>
+          <w:sz w:val="24"/>
+          <w:szCs w:val="24"/>
+        </w:rPr>
+      </w:pPr>
+    </w:p>
+    <w:p>
+      <w:pPr>
+        <w:ind w:left="900"/>
+        <w:rPr>
+          <w:b/>
+          <w:bCs/>
+          <w:color w:val="1F4E79" w:themeColor="accent5" w:themeShade="80"/>
+          <w:sz w:val="24"/>
+          <w:szCs w:val="24"/>
+        </w:rPr>
+      </w:pPr>
+    </w:p>
+    <w:p>
+      <w:pPr>
+        <w:ind w:left="900"/>
+        <w:rPr>
+          <w:b/>
+          <w:bCs/>
+          <w:color w:val="1F4E79" w:themeColor="accent5" w:themeShade="80"/>
+          <w:sz w:val="24"/>
+          <w:szCs w:val="24"/>
+        </w:rPr>
+      </w:pPr>
+    </w:p>
+    <w:p>
+      <w:pPr>
+        <w:ind w:left="900"/>
+        <w:rPr>
+          <w:b/>
+          <w:bCs/>
+          <w:color w:val="1F4E79" w:themeColor="accent5" w:themeShade="80"/>
+          <w:sz w:val="24"/>
+          <w:szCs w:val="24"/>
+        </w:rPr>
+      </w:pPr>
+    </w:p>
+    <w:p>
+      <w:pPr>
+        <w:ind w:left="900"/>
+        <w:rPr>
+          <w:b/>
+          <w:bCs/>
+          <w:color w:val="1F4E79" w:themeColor="accent5" w:themeShade="80"/>
+          <w:sz w:val="36"/>
+          <w:szCs w:val="36"/>
+        </w:rPr>
+      </w:pPr>
+      <w:r>
+        <w:rPr>
+          <w:b/>
+          <w:bCs/>
+          <w:color w:val="1F4E79" w:themeColor="accent5" w:themeShade="80"/>
+          <w:sz w:val="24"/>
+          <w:szCs w:val="24"/>
+        </w:rPr>
+        <w:t xml:space="preserve">2) </w:t>
+      </w:r>
+      <w:r>
+        <w:rPr>
+          <w:b/>
+          <w:bCs/>
+          <w:sz w:val="36"/>
+          <w:szCs w:val="36"/>
+        </w:rPr>
+        <w:t xml:space="preserve">using rest </w:t>
+      </w:r>
+      <w:r>
+        <w:rPr>
+          <w:b/>
+          <w:bCs/>
+          <w:sz w:val="36"/>
+          <w:szCs w:val="36"/>
+        </w:rPr>
+        <w:t>API</w:t>
+      </w:r>
+      <w:r>
+        <w:rPr>
+          <w:b/>
+          <w:bCs/>
+          <w:sz w:val="36"/>
+          <w:szCs w:val="36"/>
+        </w:rPr>
+        <w:t xml:space="preserve"> to show flags in console</w:t>
+      </w:r>
+      <w:r>
+        <w:rPr>
+          <w:b/>
+          <w:bCs/>
+          <w:color w:val="1F4E79" w:themeColor="accent5" w:themeShade="80"/>
+          <w:sz w:val="36"/>
+          <w:szCs w:val="36"/>
+        </w:rPr>
+        <w:t>?</w:t>
+      </w:r>
+    </w:p>
+    <w:p>
+      <w:pPr>
+        <w:ind w:left="900"/>
+        <w:rPr>
+          <w:b/>
+          <w:bCs/>
+          <w:color w:val="1F4E79" w:themeColor="accent5" w:themeShade="80"/>
+          <w:sz w:val="36"/>
+          <w:szCs w:val="36"/>
+        </w:rPr>
+      </w:pPr>
+    </w:p>
+    <w:p>
+      <w:pPr>
+        <w:ind w:left="902"/>
+        <w:contextualSpacing/>
+        <w:rPr>
+          <w:b/>
+          <w:bCs/>
+          <w:color w:val="1F4E79" w:themeColor="accent5" w:themeShade="80"/>
+          <w:sz w:val="24"/>
+          <w:szCs w:val="24"/>
+        </w:rPr>
+      </w:pPr>
+      <w:r>
+        <w:rPr>
+          <w:b/>
+          <w:bCs/>
+          <w:color w:val="1F4E79" w:themeColor="accent5" w:themeShade="80"/>
+          <w:sz w:val="24"/>
+          <w:szCs w:val="24"/>
+        </w:rPr>
+        <w:t>&lt;html&gt;</w:t>
+      </w:r>
+    </w:p>
+    <w:p>
+      <w:pPr>
+        <w:ind w:left="902"/>
+        <w:contextualSpacing/>
+        <w:rPr>
+          <w:b/>
+          <w:bCs/>
+          <w:color w:val="1F4E79" w:themeColor="accent5" w:themeShade="80"/>
+          <w:sz w:val="24"/>
+          <w:szCs w:val="24"/>
+        </w:rPr>
+      </w:pPr>
+      <w:r>
+        <w:rPr>
+          <w:b/>
+          <w:bCs/>
+          <w:color w:val="1F4E79" w:themeColor="accent5" w:themeShade="80"/>
+          <w:sz w:val="24"/>
+          <w:szCs w:val="24"/>
+        </w:rPr>
+        <w:t>&lt;head&gt;</w:t>
+      </w:r>
+    </w:p>
+    <w:p>
+      <w:pPr>
+        <w:ind w:left="902"/>
+        <w:contextualSpacing/>
+        <w:rPr>
+          <w:b/>
+          <w:bCs/>
+          <w:color w:val="1F4E79" w:themeColor="accent5" w:themeShade="80"/>
+          <w:sz w:val="24"/>
+          <w:szCs w:val="24"/>
+        </w:rPr>
+      </w:pPr>
+      <w:r>
+        <w:rPr>
+          <w:b/>
+          <w:bCs/>
+          <w:color w:val="1F4E79" w:themeColor="accent5" w:themeShade="80"/>
+          <w:sz w:val="24"/>
+          <w:szCs w:val="24"/>
+        </w:rPr>
+        <w:t>&lt;title&gt;Xml Http Request&lt;/title&gt;</w:t>
+      </w:r>
+    </w:p>
+    <w:p>
+      <w:pPr>
+        <w:ind w:left="902"/>
+        <w:contextualSpacing/>
+        <w:rPr>
+          <w:b/>
+          <w:bCs/>
+          <w:color w:val="1F4E79" w:themeColor="accent5" w:themeShade="80"/>
+          <w:sz w:val="24"/>
+          <w:szCs w:val="24"/>
+        </w:rPr>
+      </w:pPr>
+      <w:r>
+        <w:rPr>
+          <w:b/>
+          <w:bCs/>
+          <w:color w:val="1F4E79" w:themeColor="accent5" w:themeShade="80"/>
+          <w:sz w:val="24"/>
+          <w:szCs w:val="24"/>
+        </w:rPr>
+        <w:t>&lt;/head&gt;</w:t>
+      </w:r>
+    </w:p>
+    <w:p>
+      <w:pPr>
+        <w:ind w:left="902"/>
+        <w:contextualSpacing/>
+        <w:rPr>
+          <w:b/>
+          <w:bCs/>
+          <w:color w:val="1F4E79" w:themeColor="accent5" w:themeShade="80"/>
+          <w:sz w:val="24"/>
+          <w:szCs w:val="24"/>
+        </w:rPr>
+      </w:pPr>
+      <w:r>
+        <w:rPr>
+          <w:b/>
+          <w:bCs/>
+          <w:color w:val="1F4E79" w:themeColor="accent5" w:themeShade="80"/>
+          <w:sz w:val="24"/>
+          <w:szCs w:val="24"/>
+        </w:rPr>
+        <w:t>&lt;body&gt;</w:t>
+      </w:r>
+    </w:p>
+    <w:p>
+      <w:pPr>
+        <w:ind w:left="902"/>
+        <w:contextualSpacing/>
+        <w:rPr>
+          <w:b/>
+          <w:bCs/>
+          <w:color w:val="1F4E79" w:themeColor="accent5" w:themeShade="80"/>
+          <w:sz w:val="24"/>
+          <w:szCs w:val="24"/>
+        </w:rPr>
+      </w:pPr>
+      <w:r>
+        <w:rPr>
+          <w:b/>
+          <w:bCs/>
+          <w:color w:val="1F4E79" w:themeColor="accent5" w:themeShade="80"/>
+          <w:sz w:val="24"/>
+          <w:szCs w:val="24"/>
+        </w:rPr>
+        <w:t xml:space="preserve">    &lt;script&gt;</w:t>
+      </w:r>
+    </w:p>
+    <w:p>
+      <w:pPr>
+        <w:ind w:left="902"/>
+        <w:contextualSpacing/>
+        <w:rPr>
+          <w:b/>
+          <w:bCs/>
+          <w:color w:val="1F4E79" w:themeColor="accent5" w:themeShade="80"/>
+          <w:sz w:val="24"/>
+          <w:szCs w:val="24"/>
+        </w:rPr>
+      </w:pPr>
+      <w:r>
+        <w:rPr>
+          <w:b/>
+          <w:bCs/>
+          <w:color w:val="1F4E79" w:themeColor="accent5" w:themeShade="80"/>
+          <w:sz w:val="24"/>
+          <w:szCs w:val="24"/>
+        </w:rPr>
+        <w:t xml:space="preserve">        // to create xml http request</w:t>
+      </w:r>
+    </w:p>
+    <w:p>
+      <w:pPr>
+        <w:ind w:left="902"/>
+        <w:contextualSpacing/>
+        <w:rPr>
+          <w:b/>
+          <w:bCs/>
+          <w:color w:val="1F4E79" w:themeColor="accent5" w:themeShade="80"/>
+          <w:sz w:val="24"/>
+          <w:szCs w:val="24"/>
+        </w:rPr>
+      </w:pPr>
+      <w:r>
+        <w:rPr>
+          <w:b/>
+          <w:bCs/>
+          <w:color w:val="1F4E79" w:themeColor="accent5" w:themeShade="80"/>
+          <w:sz w:val="24"/>
+          <w:szCs w:val="24"/>
+        </w:rPr>
+        <w:t xml:space="preserve">        var </w:t>
+      </w:r>
+      <w:proofErr w:type="spellStart"/>
+      <w:r>
+        <w:rPr>
+          <w:b/>
+          <w:bCs/>
+          <w:color w:val="1F4E79" w:themeColor="accent5" w:themeShade="80"/>
+          <w:sz w:val="24"/>
+          <w:szCs w:val="24"/>
+        </w:rPr>
+        <w:t>xhr</w:t>
+      </w:r>
+      <w:proofErr w:type="spellEnd"/>
+      <w:r>
+        <w:rPr>
+          <w:b/>
+          <w:bCs/>
+          <w:color w:val="1F4E79" w:themeColor="accent5" w:themeShade="80"/>
+          <w:sz w:val="24"/>
+          <w:szCs w:val="24"/>
+        </w:rPr>
+        <w:t xml:space="preserve"> = new </w:t>
+      </w:r>
+      <w:proofErr w:type="spellStart"/>
+      <w:proofErr w:type="gramStart"/>
+      <w:r>
+        <w:rPr>
+          <w:b/>
+          <w:bCs/>
+          <w:color w:val="1F4E79" w:themeColor="accent5" w:themeShade="80"/>
+          <w:sz w:val="24"/>
+          <w:szCs w:val="24"/>
+        </w:rPr>
+        <w:t>XMLHttpRequest</w:t>
+      </w:r>
+      <w:proofErr w:type="spellEnd"/>
+      <w:r>
+        <w:rPr>
+          <w:b/>
+          <w:bCs/>
+          <w:color w:val="1F4E79" w:themeColor="accent5" w:themeShade="80"/>
+          <w:sz w:val="24"/>
+          <w:szCs w:val="24"/>
+        </w:rPr>
+        <w:t>(</w:t>
+      </w:r>
+      <w:proofErr w:type="gramEnd"/>
+      <w:r>
+        <w:rPr>
+          <w:b/>
+          <w:bCs/>
+          <w:color w:val="1F4E79" w:themeColor="accent5" w:themeShade="80"/>
+          <w:sz w:val="24"/>
+          <w:szCs w:val="24"/>
+        </w:rPr>
+        <w:t>);</w:t>
+      </w:r>
+    </w:p>
+    <w:p>
+      <w:pPr>
+        <w:ind w:left="902"/>
+        <w:contextualSpacing/>
+        <w:rPr>
+          <w:b/>
+          <w:bCs/>
+          <w:color w:val="1F4E79" w:themeColor="accent5" w:themeShade="80"/>
+          <w:sz w:val="24"/>
+          <w:szCs w:val="24"/>
+        </w:rPr>
+      </w:pPr>
+      <w:r>
+        <w:rPr>
+          <w:b/>
+          <w:bCs/>
+          <w:color w:val="1F4E79" w:themeColor="accent5" w:themeShade="80"/>
+          <w:sz w:val="24"/>
+          <w:szCs w:val="24"/>
+        </w:rPr>
+        <w:t xml:space="preserve">        // http method define</w:t>
+      </w:r>
+    </w:p>
+    <w:p>
+      <w:pPr>
+        <w:ind w:left="902"/>
+        <w:contextualSpacing/>
+        <w:rPr>
+          <w:b/>
+          <w:bCs/>
+          <w:color w:val="1F4E79" w:themeColor="accent5" w:themeShade="80"/>
+          <w:sz w:val="24"/>
+          <w:szCs w:val="24"/>
+        </w:rPr>
+      </w:pPr>
+      <w:r>
+        <w:rPr>
+          <w:b/>
+          <w:bCs/>
+          <w:color w:val="1F4E79" w:themeColor="accent5" w:themeShade="80"/>
+          <w:sz w:val="24"/>
+          <w:szCs w:val="24"/>
+        </w:rPr>
+        <w:t xml:space="preserve">        var method = "GET</w:t>
+      </w:r>
+      <w:proofErr w:type="gramStart"/>
+      <w:r>
+        <w:rPr>
+          <w:b/>
+          <w:bCs/>
+          <w:color w:val="1F4E79" w:themeColor="accent5" w:themeShade="80"/>
+          <w:sz w:val="24"/>
+          <w:szCs w:val="24"/>
+        </w:rPr>
+        <w:t>";</w:t>
+      </w:r>
+      <w:proofErr w:type="gramEnd"/>
+    </w:p>
+    <w:p>
+      <w:pPr>
+        <w:ind w:left="902"/>
+        <w:contextualSpacing/>
+        <w:rPr>
+          <w:b/>
+          <w:bCs/>
+          <w:color w:val="1F4E79" w:themeColor="accent5" w:themeShade="80"/>
+          <w:sz w:val="24"/>
+          <w:szCs w:val="24"/>
+        </w:rPr>
+      </w:pPr>
+      <w:r>
+        <w:rPr>
+          <w:b/>
+          <w:bCs/>
+          <w:color w:val="1F4E79" w:themeColor="accent5" w:themeShade="80"/>
+          <w:sz w:val="24"/>
+          <w:szCs w:val="24"/>
+        </w:rPr>
+        <w:t xml:space="preserve">        var </w:t>
+      </w:r>
+      <w:proofErr w:type="spellStart"/>
+      <w:r>
+        <w:rPr>
+          <w:b/>
+          <w:bCs/>
+          <w:color w:val="1F4E79" w:themeColor="accent5" w:themeShade="80"/>
+          <w:sz w:val="24"/>
+          <w:szCs w:val="24"/>
+        </w:rPr>
+        <w:t>url</w:t>
+      </w:r>
+      <w:proofErr w:type="spellEnd"/>
+      <w:r>
+        <w:rPr>
+          <w:b/>
+          <w:bCs/>
+          <w:color w:val="1F4E79" w:themeColor="accent5" w:themeShade="80"/>
+          <w:sz w:val="24"/>
+          <w:szCs w:val="24"/>
+        </w:rPr>
+        <w:t xml:space="preserve"> = "https://restcountries.com/v3.1/all</w:t>
+      </w:r>
+      <w:proofErr w:type="gramStart"/>
+      <w:r>
+        <w:rPr>
+          <w:b/>
+          <w:bCs/>
+          <w:color w:val="1F4E79" w:themeColor="accent5" w:themeShade="80"/>
+          <w:sz w:val="24"/>
+          <w:szCs w:val="24"/>
+        </w:rPr>
+        <w:t>";</w:t>
+      </w:r>
+      <w:proofErr w:type="gramEnd"/>
+    </w:p>
+    <w:p>
+      <w:pPr>
+        <w:ind w:left="902"/>
+        <w:contextualSpacing/>
+        <w:rPr>
+          <w:b/>
+          <w:bCs/>
+          <w:color w:val="1F4E79" w:themeColor="accent5" w:themeShade="80"/>
+          <w:sz w:val="24"/>
+          <w:szCs w:val="24"/>
+        </w:rPr>
+      </w:pPr>
+      <w:r>
+        <w:rPr>
+          <w:b/>
+          <w:bCs/>
+          <w:color w:val="1F4E79" w:themeColor="accent5" w:themeShade="80"/>
+          <w:sz w:val="24"/>
+          <w:szCs w:val="24"/>
+        </w:rPr>
+        <w:t xml:space="preserve">        //request open </w:t>
+      </w:r>
+    </w:p>
+    <w:p>
+      <w:pPr>
+        <w:ind w:left="902"/>
+        <w:contextualSpacing/>
+        <w:rPr>
+          <w:b/>
+          <w:bCs/>
+          <w:color w:val="1F4E79" w:themeColor="accent5" w:themeShade="80"/>
+          <w:sz w:val="24"/>
+          <w:szCs w:val="24"/>
+        </w:rPr>
+      </w:pPr>
+      <w:r>
+        <w:rPr>
+          <w:b/>
+          <w:bCs/>
+          <w:color w:val="1F4E79" w:themeColor="accent5" w:themeShade="80"/>
+          <w:sz w:val="24"/>
+          <w:szCs w:val="24"/>
+        </w:rPr>
+        <w:t xml:space="preserve">        </w:t>
+      </w:r>
+      <w:proofErr w:type="spellStart"/>
+      <w:proofErr w:type="gramStart"/>
+      <w:r>
+        <w:rPr>
+          <w:b/>
+          <w:bCs/>
+          <w:color w:val="1F4E79" w:themeColor="accent5" w:themeShade="80"/>
+          <w:sz w:val="24"/>
+          <w:szCs w:val="24"/>
+        </w:rPr>
+        <w:t>xhr.open</w:t>
+      </w:r>
+      <w:proofErr w:type="spellEnd"/>
+      <w:proofErr w:type="gramEnd"/>
+      <w:r>
+        <w:rPr>
+          <w:b/>
+          <w:bCs/>
+          <w:color w:val="1F4E79" w:themeColor="accent5" w:themeShade="80"/>
+          <w:sz w:val="24"/>
+          <w:szCs w:val="24"/>
+        </w:rPr>
+        <w:t>(</w:t>
+      </w:r>
+      <w:proofErr w:type="spellStart"/>
+      <w:r>
+        <w:rPr>
+          <w:b/>
+          <w:bCs/>
+          <w:color w:val="1F4E79" w:themeColor="accent5" w:themeShade="80"/>
+          <w:sz w:val="24"/>
+          <w:szCs w:val="24"/>
+        </w:rPr>
+        <w:t>method,url</w:t>
+      </w:r>
+      <w:proofErr w:type="spellEnd"/>
+      <w:r>
+        <w:rPr>
+          <w:b/>
+          <w:bCs/>
+          <w:color w:val="1F4E79" w:themeColor="accent5" w:themeShade="80"/>
+          <w:sz w:val="24"/>
+          <w:szCs w:val="24"/>
+        </w:rPr>
+        <w:t>);</w:t>
+      </w:r>
+    </w:p>
+    <w:p>
+      <w:pPr>
+        <w:ind w:left="902"/>
+        <w:contextualSpacing/>
+        <w:rPr>
+          <w:b/>
+          <w:bCs/>
+          <w:color w:val="1F4E79" w:themeColor="accent5" w:themeShade="80"/>
+          <w:sz w:val="24"/>
+          <w:szCs w:val="24"/>
+        </w:rPr>
+      </w:pPr>
+      <w:r>
+        <w:rPr>
+          <w:b/>
+          <w:bCs/>
+          <w:color w:val="1F4E79" w:themeColor="accent5" w:themeShade="80"/>
+          <w:sz w:val="24"/>
+          <w:szCs w:val="24"/>
+        </w:rPr>
+        <w:t xml:space="preserve">        //request onload</w:t>
+      </w:r>
+    </w:p>
+    <w:p>
+      <w:pPr>
+        <w:ind w:left="902"/>
+        <w:contextualSpacing/>
+        <w:rPr>
+          <w:b/>
+          <w:bCs/>
+          <w:color w:val="1F4E79" w:themeColor="accent5" w:themeShade="80"/>
+          <w:sz w:val="24"/>
+          <w:szCs w:val="24"/>
+        </w:rPr>
+      </w:pPr>
+      <w:r>
+        <w:rPr>
+          <w:b/>
+          <w:bCs/>
+          <w:color w:val="1F4E79" w:themeColor="accent5" w:themeShade="80"/>
+          <w:sz w:val="24"/>
+          <w:szCs w:val="24"/>
+        </w:rPr>
+        <w:t xml:space="preserve">        </w:t>
+      </w:r>
+      <w:proofErr w:type="spellStart"/>
+      <w:proofErr w:type="gramStart"/>
+      <w:r>
+        <w:rPr>
+          <w:b/>
+          <w:bCs/>
+          <w:color w:val="1F4E79" w:themeColor="accent5" w:themeShade="80"/>
+          <w:sz w:val="24"/>
+          <w:szCs w:val="24"/>
+        </w:rPr>
+        <w:t>xhr.onload</w:t>
+      </w:r>
+      <w:proofErr w:type="spellEnd"/>
+      <w:proofErr w:type="gramEnd"/>
+      <w:r>
+        <w:rPr>
+          <w:b/>
+          <w:bCs/>
+          <w:color w:val="1F4E79" w:themeColor="accent5" w:themeShade="80"/>
+          <w:sz w:val="24"/>
+          <w:szCs w:val="24"/>
+        </w:rPr>
+        <w:t xml:space="preserve"> = function(){</w:t>
+      </w:r>
+    </w:p>
+    <w:p>
+      <w:pPr>
+        <w:ind w:left="902"/>
+        <w:contextualSpacing/>
+        <w:rPr>
+          <w:b/>
+          <w:bCs/>
+          <w:color w:val="1F4E79" w:themeColor="accent5" w:themeShade="80"/>
+          <w:sz w:val="24"/>
+          <w:szCs w:val="24"/>
+        </w:rPr>
+      </w:pPr>
+      <w:r>
+        <w:rPr>
+          <w:b/>
+          <w:bCs/>
+          <w:color w:val="1F4E79" w:themeColor="accent5" w:themeShade="80"/>
+          <w:sz w:val="24"/>
+          <w:szCs w:val="24"/>
+        </w:rPr>
+        <w:t xml:space="preserve">            </w:t>
+      </w:r>
+      <w:proofErr w:type="gramStart"/>
+      <w:r>
+        <w:rPr>
+          <w:b/>
+          <w:bCs/>
+          <w:color w:val="1F4E79" w:themeColor="accent5" w:themeShade="80"/>
+          <w:sz w:val="24"/>
+          <w:szCs w:val="24"/>
+        </w:rPr>
+        <w:t>if(</w:t>
+      </w:r>
+      <w:proofErr w:type="spellStart"/>
+      <w:proofErr w:type="gramEnd"/>
+      <w:r>
+        <w:rPr>
+          <w:b/>
+          <w:bCs/>
+          <w:color w:val="1F4E79" w:themeColor="accent5" w:themeShade="80"/>
+          <w:sz w:val="24"/>
+          <w:szCs w:val="24"/>
+        </w:rPr>
+        <w:t>xhr.status</w:t>
+      </w:r>
+      <w:proofErr w:type="spellEnd"/>
+      <w:r>
+        <w:rPr>
+          <w:b/>
+          <w:bCs/>
+          <w:color w:val="1F4E79" w:themeColor="accent5" w:themeShade="80"/>
+          <w:sz w:val="24"/>
+          <w:szCs w:val="24"/>
+        </w:rPr>
+        <w:t xml:space="preserve"> == 200){</w:t>
+      </w:r>
+    </w:p>
+    <w:p>
+      <w:pPr>
+        <w:ind w:left="902"/>
+        <w:contextualSpacing/>
+        <w:rPr>
+          <w:b/>
+          <w:bCs/>
+          <w:color w:val="1F4E79" w:themeColor="accent5" w:themeShade="80"/>
+          <w:sz w:val="24"/>
+          <w:szCs w:val="24"/>
+        </w:rPr>
+      </w:pPr>
+      <w:r>
+        <w:rPr>
+          <w:b/>
+          <w:bCs/>
+          <w:color w:val="1F4E79" w:themeColor="accent5" w:themeShade="80"/>
+          <w:sz w:val="24"/>
+          <w:szCs w:val="24"/>
+        </w:rPr>
+        <w:t xml:space="preserve">//request was </w:t>
+      </w:r>
+      <w:proofErr w:type="spellStart"/>
+      <w:r>
+        <w:rPr>
+          <w:b/>
+          <w:bCs/>
+          <w:color w:val="1F4E79" w:themeColor="accent5" w:themeShade="80"/>
+          <w:sz w:val="24"/>
+          <w:szCs w:val="24"/>
+        </w:rPr>
+        <w:t>sucessful</w:t>
+      </w:r>
+      <w:proofErr w:type="spellEnd"/>
+    </w:p>
+    <w:p>
+      <w:pPr>
+        <w:ind w:left="902"/>
+        <w:contextualSpacing/>
+        <w:rPr>
+          <w:b/>
+          <w:bCs/>
+          <w:color w:val="1F4E79" w:themeColor="accent5" w:themeShade="80"/>
+          <w:sz w:val="24"/>
+          <w:szCs w:val="24"/>
+        </w:rPr>
+      </w:pPr>
+      <w:r>
+        <w:rPr>
+          <w:b/>
+          <w:bCs/>
+          <w:color w:val="1F4E79" w:themeColor="accent5" w:themeShade="80"/>
+          <w:sz w:val="24"/>
+          <w:szCs w:val="24"/>
+        </w:rPr>
+        <w:t xml:space="preserve">var details = </w:t>
+      </w:r>
+      <w:proofErr w:type="spellStart"/>
+      <w:r>
+        <w:rPr>
+          <w:b/>
+          <w:bCs/>
+          <w:color w:val="1F4E79" w:themeColor="accent5" w:themeShade="80"/>
+          <w:sz w:val="24"/>
+          <w:szCs w:val="24"/>
+        </w:rPr>
+        <w:t>JSON.parse</w:t>
+      </w:r>
+      <w:proofErr w:type="spellEnd"/>
+      <w:r>
+        <w:rPr>
+          <w:b/>
+          <w:bCs/>
+          <w:color w:val="1F4E79" w:themeColor="accent5" w:themeShade="80"/>
+          <w:sz w:val="24"/>
+          <w:szCs w:val="24"/>
+        </w:rPr>
+        <w:t>(</w:t>
+      </w:r>
+      <w:proofErr w:type="spellStart"/>
+      <w:proofErr w:type="gramStart"/>
+      <w:r>
+        <w:rPr>
+          <w:b/>
+          <w:bCs/>
+          <w:color w:val="1F4E79" w:themeColor="accent5" w:themeShade="80"/>
+          <w:sz w:val="24"/>
+          <w:szCs w:val="24"/>
+        </w:rPr>
+        <w:t>xhr.responseText</w:t>
+      </w:r>
+      <w:proofErr w:type="spellEnd"/>
+      <w:proofErr w:type="gramEnd"/>
+      <w:r>
+        <w:rPr>
+          <w:b/>
+          <w:bCs/>
+          <w:color w:val="1F4E79" w:themeColor="accent5" w:themeShade="80"/>
+          <w:sz w:val="24"/>
+          <w:szCs w:val="24"/>
+        </w:rPr>
+        <w:t>);</w:t>
+      </w:r>
+    </w:p>
+    <w:p>
+      <w:pPr>
+        <w:ind w:left="902"/>
+        <w:contextualSpacing/>
+        <w:rPr>
+          <w:b/>
+          <w:bCs/>
+          <w:color w:val="1F4E79" w:themeColor="accent5" w:themeShade="80"/>
+          <w:sz w:val="24"/>
+          <w:szCs w:val="24"/>
+        </w:rPr>
+      </w:pPr>
+      <w:r>
+        <w:rPr>
+          <w:b/>
+          <w:bCs/>
+          <w:color w:val="1F4E79" w:themeColor="accent5" w:themeShade="80"/>
+          <w:sz w:val="24"/>
+          <w:szCs w:val="24"/>
+        </w:rPr>
+        <w:t xml:space="preserve">//console.log(details); //--- to see data </w:t>
+      </w:r>
+    </w:p>
+    <w:p>
+      <w:pPr>
+        <w:ind w:left="902"/>
+        <w:contextualSpacing/>
+        <w:rPr>
+          <w:b/>
+          <w:bCs/>
+          <w:color w:val="1F4E79" w:themeColor="accent5" w:themeShade="80"/>
+          <w:sz w:val="24"/>
+          <w:szCs w:val="24"/>
+        </w:rPr>
+      </w:pPr>
+      <w:proofErr w:type="gramStart"/>
+      <w:r>
+        <w:rPr>
+          <w:b/>
+          <w:bCs/>
+          <w:color w:val="1F4E79" w:themeColor="accent5" w:themeShade="80"/>
+          <w:sz w:val="24"/>
+          <w:szCs w:val="24"/>
+        </w:rPr>
+        <w:t>for(</w:t>
+      </w:r>
+      <w:proofErr w:type="gramEnd"/>
+      <w:r>
+        <w:rPr>
+          <w:b/>
+          <w:bCs/>
+          <w:color w:val="1F4E79" w:themeColor="accent5" w:themeShade="80"/>
+          <w:sz w:val="24"/>
+          <w:szCs w:val="24"/>
+        </w:rPr>
+        <w:t xml:space="preserve">var </w:t>
+      </w:r>
+      <w:proofErr w:type="spellStart"/>
+      <w:r>
+        <w:rPr>
+          <w:b/>
+          <w:bCs/>
+          <w:color w:val="1F4E79" w:themeColor="accent5" w:themeShade="80"/>
+          <w:sz w:val="24"/>
+          <w:szCs w:val="24"/>
+        </w:rPr>
+        <w:t>i</w:t>
+      </w:r>
+      <w:proofErr w:type="spellEnd"/>
+      <w:r>
+        <w:rPr>
+          <w:b/>
+          <w:bCs/>
+          <w:color w:val="1F4E79" w:themeColor="accent5" w:themeShade="80"/>
+          <w:sz w:val="24"/>
+          <w:szCs w:val="24"/>
+        </w:rPr>
+        <w:t xml:space="preserve"> = 0;i &lt;= </w:t>
+      </w:r>
+      <w:proofErr w:type="spellStart"/>
+      <w:r>
+        <w:rPr>
+          <w:b/>
+          <w:bCs/>
+          <w:color w:val="1F4E79" w:themeColor="accent5" w:themeShade="80"/>
+          <w:sz w:val="24"/>
+          <w:szCs w:val="24"/>
+        </w:rPr>
+        <w:t>details.length</w:t>
+      </w:r>
+      <w:proofErr w:type="spellEnd"/>
+      <w:r>
+        <w:rPr>
+          <w:b/>
+          <w:bCs/>
+          <w:color w:val="1F4E79" w:themeColor="accent5" w:themeShade="80"/>
+          <w:sz w:val="24"/>
+          <w:szCs w:val="24"/>
+        </w:rPr>
+        <w:t xml:space="preserve"> - 1;i++){</w:t>
+      </w:r>
+    </w:p>
+    <w:p>
+      <w:pPr>
+        <w:ind w:left="902"/>
+        <w:contextualSpacing/>
+        <w:rPr>
+          <w:b/>
+          <w:bCs/>
+          <w:color w:val="1F4E79" w:themeColor="accent5" w:themeShade="80"/>
+          <w:sz w:val="24"/>
+          <w:szCs w:val="24"/>
+        </w:rPr>
+      </w:pPr>
+      <w:r>
+        <w:rPr>
+          <w:b/>
+          <w:bCs/>
+          <w:color w:val="1F4E79" w:themeColor="accent5" w:themeShade="80"/>
+          <w:sz w:val="24"/>
+          <w:szCs w:val="24"/>
+        </w:rPr>
+        <w:t xml:space="preserve">     console.log(details[</w:t>
+      </w:r>
+      <w:proofErr w:type="spellStart"/>
+      <w:r>
+        <w:rPr>
+          <w:b/>
+          <w:bCs/>
+          <w:color w:val="1F4E79" w:themeColor="accent5" w:themeShade="80"/>
+          <w:sz w:val="24"/>
+          <w:szCs w:val="24"/>
+        </w:rPr>
+        <w:t>i</w:t>
+      </w:r>
+      <w:proofErr w:type="spellEnd"/>
+      <w:proofErr w:type="gramStart"/>
+      <w:r>
+        <w:rPr>
+          <w:b/>
+          <w:bCs/>
+          <w:color w:val="1F4E79" w:themeColor="accent5" w:themeShade="80"/>
+          <w:sz w:val="24"/>
+          <w:szCs w:val="24"/>
+        </w:rPr>
+        <w:t>].flag</w:t>
+      </w:r>
+      <w:proofErr w:type="gramEnd"/>
+      <w:r>
+        <w:rPr>
+          <w:b/>
+          <w:bCs/>
+          <w:color w:val="1F4E79" w:themeColor="accent5" w:themeShade="80"/>
+          <w:sz w:val="24"/>
+          <w:szCs w:val="24"/>
+        </w:rPr>
+        <w:t>);</w:t>
+      </w:r>
+    </w:p>
+    <w:p>
+      <w:pPr>
+        <w:ind w:left="902"/>
+        <w:contextualSpacing/>
+        <w:rPr>
+          <w:b/>
+          <w:bCs/>
+          <w:color w:val="1F4E79" w:themeColor="accent5" w:themeShade="80"/>
+          <w:sz w:val="24"/>
+          <w:szCs w:val="24"/>
+        </w:rPr>
+      </w:pPr>
+      <w:r>
+        <w:rPr>
+          <w:b/>
+          <w:bCs/>
+          <w:color w:val="1F4E79" w:themeColor="accent5" w:themeShade="80"/>
+          <w:sz w:val="24"/>
+          <w:szCs w:val="24"/>
+        </w:rPr>
+        <w:t xml:space="preserve"> }</w:t>
+      </w:r>
+    </w:p>
+    <w:p>
+      <w:pPr>
+        <w:ind w:left="902"/>
+        <w:contextualSpacing/>
+        <w:rPr>
+          <w:b/>
+          <w:bCs/>
+          <w:color w:val="1F4E79" w:themeColor="accent5" w:themeShade="80"/>
+          <w:sz w:val="24"/>
+          <w:szCs w:val="24"/>
+        </w:rPr>
+      </w:pPr>
+      <w:r>
+        <w:rPr>
+          <w:b/>
+          <w:bCs/>
+          <w:color w:val="1F4E79" w:themeColor="accent5" w:themeShade="80"/>
+          <w:sz w:val="24"/>
+          <w:szCs w:val="24"/>
+        </w:rPr>
+        <w:t xml:space="preserve">            </w:t>
+      </w:r>
+      <w:proofErr w:type="gramStart"/>
+      <w:r>
+        <w:rPr>
+          <w:b/>
+          <w:bCs/>
+          <w:color w:val="1F4E79" w:themeColor="accent5" w:themeShade="80"/>
+          <w:sz w:val="24"/>
+          <w:szCs w:val="24"/>
+        </w:rPr>
+        <w:t>}else</w:t>
+      </w:r>
+      <w:proofErr w:type="gramEnd"/>
+      <w:r>
+        <w:rPr>
+          <w:b/>
+          <w:bCs/>
+          <w:color w:val="1F4E79" w:themeColor="accent5" w:themeShade="80"/>
+          <w:sz w:val="24"/>
+          <w:szCs w:val="24"/>
+        </w:rPr>
+        <w:t>{</w:t>
+      </w:r>
+    </w:p>
+    <w:p>
+      <w:pPr>
+        <w:ind w:left="902"/>
+        <w:contextualSpacing/>
+        <w:rPr>
+          <w:b/>
+          <w:bCs/>
+          <w:color w:val="1F4E79" w:themeColor="accent5" w:themeShade="80"/>
+          <w:sz w:val="24"/>
+          <w:szCs w:val="24"/>
+        </w:rPr>
+      </w:pPr>
+      <w:r>
+        <w:rPr>
+          <w:b/>
+          <w:bCs/>
+          <w:color w:val="1F4E79" w:themeColor="accent5" w:themeShade="80"/>
+          <w:sz w:val="24"/>
+          <w:szCs w:val="24"/>
+        </w:rPr>
+        <w:t xml:space="preserve">            //request was </w:t>
+      </w:r>
+      <w:proofErr w:type="spellStart"/>
+      <w:r>
+        <w:rPr>
+          <w:b/>
+          <w:bCs/>
+          <w:color w:val="1F4E79" w:themeColor="accent5" w:themeShade="80"/>
+          <w:sz w:val="24"/>
+          <w:szCs w:val="24"/>
+        </w:rPr>
+        <w:t>unsucessful</w:t>
+      </w:r>
+      <w:proofErr w:type="spellEnd"/>
+    </w:p>
+    <w:p>
+      <w:pPr>
+        <w:ind w:left="902"/>
+        <w:contextualSpacing/>
+        <w:rPr>
+          <w:b/>
+          <w:bCs/>
+          <w:color w:val="1F4E79" w:themeColor="accent5" w:themeShade="80"/>
+          <w:sz w:val="24"/>
+          <w:szCs w:val="24"/>
+        </w:rPr>
+      </w:pPr>
+      <w:r>
+        <w:rPr>
+          <w:b/>
+          <w:bCs/>
+          <w:color w:val="1F4E79" w:themeColor="accent5" w:themeShade="80"/>
+          <w:sz w:val="24"/>
+          <w:szCs w:val="24"/>
+        </w:rPr>
+        <w:t xml:space="preserve">            </w:t>
+      </w:r>
+      <w:proofErr w:type="gramStart"/>
+      <w:r>
+        <w:rPr>
+          <w:b/>
+          <w:bCs/>
+          <w:color w:val="1F4E79" w:themeColor="accent5" w:themeShade="80"/>
+          <w:sz w:val="24"/>
+          <w:szCs w:val="24"/>
+        </w:rPr>
+        <w:t>console.log(</w:t>
+      </w:r>
+      <w:proofErr w:type="gramEnd"/>
+      <w:r>
+        <w:rPr>
+          <w:b/>
+          <w:bCs/>
+          <w:color w:val="1F4E79" w:themeColor="accent5" w:themeShade="80"/>
+          <w:sz w:val="24"/>
+          <w:szCs w:val="24"/>
+        </w:rPr>
+        <w:t>"Request failed:",</w:t>
+      </w:r>
+      <w:proofErr w:type="spellStart"/>
+      <w:r>
+        <w:rPr>
+          <w:b/>
+          <w:bCs/>
+          <w:color w:val="1F4E79" w:themeColor="accent5" w:themeShade="80"/>
+          <w:sz w:val="24"/>
+          <w:szCs w:val="24"/>
+        </w:rPr>
+        <w:t>xhr.status</w:t>
+      </w:r>
+      <w:proofErr w:type="spellEnd"/>
+      <w:r>
+        <w:rPr>
+          <w:b/>
+          <w:bCs/>
+          <w:color w:val="1F4E79" w:themeColor="accent5" w:themeShade="80"/>
+          <w:sz w:val="24"/>
+          <w:szCs w:val="24"/>
+        </w:rPr>
+        <w:t>);</w:t>
+      </w:r>
+    </w:p>
+    <w:p>
+      <w:pPr>
+        <w:ind w:left="902"/>
+        <w:contextualSpacing/>
+        <w:rPr>
+          <w:b/>
+          <w:bCs/>
+          <w:color w:val="1F4E79" w:themeColor="accent5" w:themeShade="80"/>
+          <w:sz w:val="24"/>
+          <w:szCs w:val="24"/>
+        </w:rPr>
+      </w:pPr>
+      <w:r>
+        <w:rPr>
+          <w:b/>
+          <w:bCs/>
+          <w:color w:val="1F4E79" w:themeColor="accent5" w:themeShade="80"/>
+          <w:sz w:val="24"/>
+          <w:szCs w:val="24"/>
+        </w:rPr>
+        <w:t xml:space="preserve">        }</w:t>
+      </w:r>
+    </w:p>
+    <w:p>
+      <w:pPr>
+        <w:ind w:left="902"/>
+        <w:contextualSpacing/>
+        <w:rPr>
+          <w:b/>
+          <w:bCs/>
+          <w:color w:val="1F4E79" w:themeColor="accent5" w:themeShade="80"/>
+          <w:sz w:val="24"/>
+          <w:szCs w:val="24"/>
+        </w:rPr>
+      </w:pPr>
+      <w:r>
+        <w:rPr>
+          <w:b/>
+          <w:bCs/>
+          <w:color w:val="1F4E79" w:themeColor="accent5" w:themeShade="80"/>
+          <w:sz w:val="24"/>
+          <w:szCs w:val="24"/>
+        </w:rPr>
+        <w:t xml:space="preserve">        };</w:t>
+      </w:r>
+    </w:p>
+    <w:p>
+      <w:pPr>
+        <w:ind w:left="902"/>
+        <w:contextualSpacing/>
+        <w:rPr>
+          <w:b/>
+          <w:bCs/>
+          <w:color w:val="1F4E79" w:themeColor="accent5" w:themeShade="80"/>
+          <w:sz w:val="24"/>
+          <w:szCs w:val="24"/>
+        </w:rPr>
+      </w:pPr>
+      <w:r>
+        <w:rPr>
+          <w:b/>
+          <w:bCs/>
+          <w:color w:val="1F4E79" w:themeColor="accent5" w:themeShade="80"/>
+          <w:sz w:val="24"/>
+          <w:szCs w:val="24"/>
+        </w:rPr>
+        <w:t xml:space="preserve"> // send request</w:t>
+      </w:r>
+    </w:p>
+    <w:p>
+      <w:pPr>
+        <w:ind w:left="902"/>
+        <w:contextualSpacing/>
+        <w:rPr>
+          <w:b/>
+          <w:bCs/>
+          <w:color w:val="1F4E79" w:themeColor="accent5" w:themeShade="80"/>
+          <w:sz w:val="24"/>
+          <w:szCs w:val="24"/>
+        </w:rPr>
+      </w:pPr>
+      <w:r>
+        <w:rPr>
+          <w:b/>
+          <w:bCs/>
+          <w:color w:val="1F4E79" w:themeColor="accent5" w:themeShade="80"/>
+          <w:sz w:val="24"/>
+          <w:szCs w:val="24"/>
+        </w:rPr>
+        <w:t xml:space="preserve"> </w:t>
+      </w:r>
+      <w:proofErr w:type="spellStart"/>
+      <w:proofErr w:type="gramStart"/>
+      <w:r>
+        <w:rPr>
+          <w:b/>
+          <w:bCs/>
+          <w:color w:val="1F4E79" w:themeColor="accent5" w:themeShade="80"/>
+          <w:sz w:val="24"/>
+          <w:szCs w:val="24"/>
+        </w:rPr>
+        <w:t>xhr.send</w:t>
+      </w:r>
+      <w:proofErr w:type="spellEnd"/>
+      <w:proofErr w:type="gramEnd"/>
+      <w:r>
+        <w:rPr>
+          <w:b/>
+          <w:bCs/>
+          <w:color w:val="1F4E79" w:themeColor="accent5" w:themeShade="80"/>
+          <w:sz w:val="24"/>
+          <w:szCs w:val="24"/>
+        </w:rPr>
+        <w:t>();</w:t>
+      </w:r>
+    </w:p>
+    <w:p>
+      <w:pPr>
+        <w:ind w:left="902"/>
+        <w:contextualSpacing/>
+        <w:rPr>
+          <w:b/>
+          <w:bCs/>
+          <w:color w:val="1F4E79" w:themeColor="accent5" w:themeShade="80"/>
+          <w:sz w:val="24"/>
+          <w:szCs w:val="24"/>
+        </w:rPr>
+      </w:pPr>
+      <w:r>
+        <w:rPr>
+          <w:b/>
+          <w:bCs/>
+          <w:color w:val="1F4E79" w:themeColor="accent5" w:themeShade="80"/>
+          <w:sz w:val="24"/>
+          <w:szCs w:val="24"/>
+        </w:rPr>
+        <w:t xml:space="preserve">    &lt;/script&gt;</w:t>
+      </w:r>
+    </w:p>
+    <w:p>
+      <w:pPr>
+        <w:ind w:left="902"/>
+        <w:contextualSpacing/>
+        <w:rPr>
+          <w:b/>
+          <w:bCs/>
+          <w:color w:val="1F4E79" w:themeColor="accent5" w:themeShade="80"/>
+          <w:sz w:val="24"/>
+          <w:szCs w:val="24"/>
+        </w:rPr>
+      </w:pPr>
+      <w:r>
+        <w:rPr>
+          <w:b/>
+          <w:bCs/>
+          <w:color w:val="1F4E79" w:themeColor="accent5" w:themeShade="80"/>
+          <w:sz w:val="24"/>
+          <w:szCs w:val="24"/>
+        </w:rPr>
+        <w:t>&lt;/body&gt;</w:t>
+      </w:r>
+    </w:p>
+    <w:p>
+      <w:pPr>
+        <w:ind w:left="902"/>
+        <w:contextualSpacing/>
+        <w:rPr>
+          <w:b/>
+          <w:bCs/>
+          <w:color w:val="1F4E79" w:themeColor="accent5" w:themeShade="80"/>
+          <w:sz w:val="24"/>
+          <w:szCs w:val="24"/>
+        </w:rPr>
+      </w:pPr>
+      <w:r>
+        <w:rPr>
+          <w:b/>
+          <w:bCs/>
+          <w:color w:val="1F4E79" w:themeColor="accent5" w:themeShade="80"/>
+          <w:sz w:val="24"/>
+          <w:szCs w:val="24"/>
+        </w:rPr>
+        <w:t>&lt;/html&gt;</w:t>
+      </w:r>
+    </w:p>
+    <w:p>
+      <w:pPr>
+        <w:ind w:left="900"/>
+        <w:rPr>
+          <w:b/>
+          <w:bCs/>
+          <w:color w:val="1F4E79" w:themeColor="accent5" w:themeShade="80"/>
+          <w:sz w:val="36"/>
+          <w:szCs w:val="36"/>
+        </w:rPr>
+      </w:pPr>
+    </w:p>
+    <w:p>
+      <w:pPr>
+        <w:ind w:left="900"/>
+        <w:rPr>
+          <w:b/>
+          <w:bCs/>
+          <w:color w:val="1F4E79" w:themeColor="accent5" w:themeShade="80"/>
+          <w:sz w:val="24"/>
+          <w:szCs w:val="24"/>
+        </w:rPr>
+      </w:pPr>
+      <w:r>
+        <w:rPr>
+          <w:b/>
+          <w:bCs/>
+          <w:noProof/>
+          <w:color w:val="ED7D31" w:themeColor="accent2"/>
+          <w:sz w:val="24"/>
+          <w:szCs w:val="24"/>
+        </w:rPr>
+        <w:drawing>
+          <wp:anchor distT="0" distB="0" distL="114300" distR="114300" simplePos="0" relativeHeight="251658240" behindDoc="0" locked="0" layoutInCell="1" allowOverlap="1" wp14:anchorId="31124EFC" wp14:editId="49DAB4AD">
+            <wp:simplePos x="571500" y="6978650"/>
+            <wp:positionH relativeFrom="column">
+              <wp:align>left</wp:align>
+            </wp:positionH>
+            <wp:positionV relativeFrom="paragraph">
+              <wp:align>top</wp:align>
+            </wp:positionV>
+            <wp:extent cx="4781550" cy="3479800"/>
+            <wp:effectExtent l="0" t="0" r="0" b="6350"/>
+            <wp:wrapSquare wrapText="bothSides"/>
+            <wp:docPr id="1476220628" name="Picture 1"/>
+            <wp:cNvGraphicFramePr>
+              <a:graphicFrameLocks xmlns:a="http://schemas.openxmlformats.org/drawingml/2006/main" noChangeAspect="1"/>
+            </wp:cNvGraphicFramePr>
+            <a:graphic xmlns:a="http://schemas.openxmlformats.org/drawingml/2006/main">
+              <a:graphicData uri="http://schemas.openxmlformats.org/drawingml/2006/picture">
+                <pic:pic xmlns:pic="http://schemas.openxmlformats.org/drawingml/2006/picture">
+                  <pic:nvPicPr>
+                    <pic:cNvPr id="1476220628" name=""/>
+                    <pic:cNvPicPr/>
+                  </pic:nvPicPr>
+                  <pic:blipFill>
+                    <a:blip r:embed="rId6">
+                      <a:extLst>
+                        <a:ext uri="{28A0092B-C50C-407E-A947-70E740481C1C}">
+                          <a14:useLocalDpi xmlns:a14="http://schemas.microsoft.com/office/drawing/2010/main" val="0"/>
+                        </a:ext>
+                      </a:extLst>
+                    </a:blip>
+                    <a:stretch>
+                      <a:fillRect/>
+                    </a:stretch>
+                  </pic:blipFill>
+                  <pic:spPr>
+                    <a:xfrm>
+                      <a:off x="0" y="0"/>
+                      <a:ext cx="4781550" cy="3479800"/>
+                    </a:xfrm>
+                    <a:prstGeom prst="rect">
+                      <a:avLst/>
+                    </a:prstGeom>
+                  </pic:spPr>
+                </pic:pic>
+              </a:graphicData>
+            </a:graphic>
+          </wp:anchor>
+        </w:drawing>
+      </w:r>
+      <w:r>
+        <w:rPr>
+          <w:b/>
+          <w:bCs/>
+          <w:color w:val="ED7D31" w:themeColor="accent2"/>
+          <w:sz w:val="24"/>
+          <w:szCs w:val="24"/>
+        </w:rPr>
+        <w:t>based on browser version and type it will be differing flag name or flag image in output</w:t>
+      </w:r>
+      <w:r>
+        <w:rPr>
+          <w:b/>
+          <w:bCs/>
+          <w:color w:val="1F4E79" w:themeColor="accent5" w:themeShade="80"/>
+          <w:sz w:val="24"/>
+          <w:szCs w:val="24"/>
+        </w:rPr>
+        <w:br w:type="textWrapping" w:clear="all"/>
+      </w:r>
+    </w:p>
+    <w:p>
+      <w:pPr>
+        <w:ind w:left="900"/>
+        <w:rPr>
+          <w:b/>
+          <w:bCs/>
+          <w:color w:val="1F4E79" w:themeColor="accent5" w:themeShade="80"/>
+          <w:sz w:val="24"/>
+          <w:szCs w:val="24"/>
+        </w:rPr>
+      </w:pPr>
+    </w:p>
+    <w:p>
+      <w:pPr>
+        <w:ind w:left="900"/>
+        <w:rPr>
+          <w:b/>
+          <w:bCs/>
+          <w:color w:val="000000" w:themeColor="text1"/>
+          <w:sz w:val="36"/>
+          <w:szCs w:val="36"/>
+        </w:rPr>
+      </w:pPr>
+      <w:r>
+        <w:rPr>
+          <w:b/>
+          <w:bCs/>
+          <w:color w:val="1F4E79" w:themeColor="accent5" w:themeShade="80"/>
+          <w:sz w:val="24"/>
+          <w:szCs w:val="24"/>
+        </w:rPr>
+        <w:t xml:space="preserve">3)  </w:t>
+      </w:r>
+      <w:r>
+        <w:rPr>
+          <w:b/>
+          <w:bCs/>
+          <w:color w:val="000000" w:themeColor="text1"/>
+          <w:sz w:val="36"/>
+          <w:szCs w:val="36"/>
+        </w:rPr>
+        <w:t>show country name,</w:t>
+      </w:r>
+      <w:r>
+        <w:rPr>
+          <w:b/>
+          <w:bCs/>
+          <w:color w:val="000000" w:themeColor="text1"/>
+          <w:sz w:val="36"/>
+          <w:szCs w:val="36"/>
+        </w:rPr>
+        <w:t xml:space="preserve"> </w:t>
+      </w:r>
+      <w:r>
+        <w:rPr>
+          <w:b/>
+          <w:bCs/>
+          <w:color w:val="000000" w:themeColor="text1"/>
+          <w:sz w:val="36"/>
+          <w:szCs w:val="36"/>
+        </w:rPr>
+        <w:t>region,</w:t>
+      </w:r>
+      <w:r>
+        <w:rPr>
+          <w:b/>
+          <w:bCs/>
+          <w:color w:val="000000" w:themeColor="text1"/>
+          <w:sz w:val="36"/>
+          <w:szCs w:val="36"/>
+        </w:rPr>
+        <w:t xml:space="preserve"> </w:t>
+      </w:r>
+      <w:r>
+        <w:rPr>
+          <w:b/>
+          <w:bCs/>
+          <w:color w:val="000000" w:themeColor="text1"/>
+          <w:sz w:val="36"/>
+          <w:szCs w:val="36"/>
+        </w:rPr>
+        <w:t xml:space="preserve">sub region and language using rest </w:t>
+      </w:r>
+      <w:r>
+        <w:rPr>
+          <w:b/>
+          <w:bCs/>
+          <w:color w:val="000000" w:themeColor="text1"/>
+          <w:sz w:val="36"/>
+          <w:szCs w:val="36"/>
+        </w:rPr>
+        <w:t>URL?</w:t>
+      </w:r>
+    </w:p>
+    <w:p>
+      <w:pPr>
+        <w:ind w:left="900"/>
+        <w:rPr>
+          <w:b/>
+          <w:bCs/>
+          <w:color w:val="1F4E79" w:themeColor="accent5" w:themeShade="80"/>
+          <w:sz w:val="24"/>
+          <w:szCs w:val="24"/>
+        </w:rPr>
+      </w:pPr>
+    </w:p>
+    <w:p>
+      <w:pPr>
+        <w:ind w:left="900"/>
+        <w:rPr>
+          <w:b/>
+          <w:bCs/>
+          <w:color w:val="1F4E79" w:themeColor="accent5" w:themeShade="80"/>
+          <w:sz w:val="24"/>
+          <w:szCs w:val="24"/>
+        </w:rPr>
+      </w:pPr>
+    </w:p>
+    <w:p>
+      <w:pPr>
+        <w:ind w:left="900"/>
+        <w:rPr>
+          <w:b/>
+          <w:bCs/>
+          <w:color w:val="1F4E79" w:themeColor="accent5" w:themeShade="80"/>
+          <w:sz w:val="24"/>
+          <w:szCs w:val="24"/>
+        </w:rPr>
+      </w:pPr>
+      <w:r>
+        <w:rPr>
+          <w:b/>
+          <w:bCs/>
+          <w:color w:val="1F4E79" w:themeColor="accent5" w:themeShade="80"/>
+          <w:sz w:val="24"/>
+          <w:szCs w:val="24"/>
+        </w:rPr>
+        <w:t>&lt;html&gt;</w:t>
+      </w:r>
+    </w:p>
+    <w:p>
+      <w:pPr>
+        <w:ind w:left="900"/>
+        <w:rPr>
+          <w:b/>
+          <w:bCs/>
+          <w:color w:val="1F4E79" w:themeColor="accent5" w:themeShade="80"/>
+          <w:sz w:val="24"/>
+          <w:szCs w:val="24"/>
+        </w:rPr>
+      </w:pPr>
+      <w:r>
+        <w:rPr>
+          <w:b/>
+          <w:bCs/>
+          <w:color w:val="1F4E79" w:themeColor="accent5" w:themeShade="80"/>
+          <w:sz w:val="24"/>
+          <w:szCs w:val="24"/>
+        </w:rPr>
+        <w:t>&lt;head&gt;</w:t>
+      </w:r>
+    </w:p>
+    <w:p>
+      <w:pPr>
+        <w:ind w:left="900"/>
+        <w:rPr>
+          <w:b/>
+          <w:bCs/>
+          <w:color w:val="1F4E79" w:themeColor="accent5" w:themeShade="80"/>
+          <w:sz w:val="24"/>
+          <w:szCs w:val="24"/>
+        </w:rPr>
+      </w:pPr>
+      <w:r>
+        <w:rPr>
+          <w:b/>
+          <w:bCs/>
+          <w:color w:val="1F4E79" w:themeColor="accent5" w:themeShade="80"/>
+          <w:sz w:val="24"/>
+          <w:szCs w:val="24"/>
+        </w:rPr>
+        <w:t>&lt;title&gt;Xml Http Request&lt;/title&gt;</w:t>
+      </w:r>
+    </w:p>
+    <w:p>
+      <w:pPr>
+        <w:ind w:left="900"/>
+        <w:rPr>
+          <w:b/>
+          <w:bCs/>
+          <w:color w:val="1F4E79" w:themeColor="accent5" w:themeShade="80"/>
+          <w:sz w:val="24"/>
+          <w:szCs w:val="24"/>
+        </w:rPr>
+      </w:pPr>
+      <w:r>
+        <w:rPr>
+          <w:b/>
+          <w:bCs/>
+          <w:color w:val="1F4E79" w:themeColor="accent5" w:themeShade="80"/>
+          <w:sz w:val="24"/>
+          <w:szCs w:val="24"/>
+        </w:rPr>
+        <w:t>&lt;/head&gt;</w:t>
+      </w:r>
+    </w:p>
+    <w:p>
+      <w:pPr>
+        <w:ind w:left="900"/>
+        <w:rPr>
+          <w:b/>
+          <w:bCs/>
+          <w:color w:val="1F4E79" w:themeColor="accent5" w:themeShade="80"/>
+          <w:sz w:val="24"/>
+          <w:szCs w:val="24"/>
+        </w:rPr>
+      </w:pPr>
+      <w:r>
+        <w:rPr>
+          <w:b/>
+          <w:bCs/>
+          <w:color w:val="1F4E79" w:themeColor="accent5" w:themeShade="80"/>
+          <w:sz w:val="24"/>
+          <w:szCs w:val="24"/>
+        </w:rPr>
+        <w:t>&lt;body&gt;</w:t>
+      </w:r>
+    </w:p>
+    <w:p>
+      <w:pPr>
+        <w:ind w:left="900"/>
+        <w:rPr>
+          <w:b/>
+          <w:bCs/>
+          <w:color w:val="1F4E79" w:themeColor="accent5" w:themeShade="80"/>
+          <w:sz w:val="24"/>
+          <w:szCs w:val="24"/>
+        </w:rPr>
+      </w:pPr>
+      <w:r>
+        <w:rPr>
+          <w:b/>
+          <w:bCs/>
+          <w:color w:val="1F4E79" w:themeColor="accent5" w:themeShade="80"/>
+          <w:sz w:val="24"/>
+          <w:szCs w:val="24"/>
+        </w:rPr>
+        <w:t xml:space="preserve">    &lt;script&gt;</w:t>
+      </w:r>
+    </w:p>
+    <w:p>
+      <w:pPr>
+        <w:ind w:left="900"/>
+        <w:rPr>
+          <w:b/>
+          <w:bCs/>
+          <w:color w:val="1F4E79" w:themeColor="accent5" w:themeShade="80"/>
+          <w:sz w:val="24"/>
+          <w:szCs w:val="24"/>
+        </w:rPr>
+      </w:pPr>
+      <w:r>
+        <w:rPr>
+          <w:b/>
+          <w:bCs/>
+          <w:color w:val="1F4E79" w:themeColor="accent5" w:themeShade="80"/>
+          <w:sz w:val="24"/>
+          <w:szCs w:val="24"/>
+        </w:rPr>
+        <w:t xml:space="preserve">        // to create xml http request</w:t>
+      </w:r>
+    </w:p>
+    <w:p>
+      <w:pPr>
+        <w:ind w:left="900"/>
+        <w:rPr>
+          <w:b/>
+          <w:bCs/>
+          <w:color w:val="1F4E79" w:themeColor="accent5" w:themeShade="80"/>
+          <w:sz w:val="24"/>
+          <w:szCs w:val="24"/>
+        </w:rPr>
+      </w:pPr>
+      <w:r>
+        <w:rPr>
+          <w:b/>
+          <w:bCs/>
+          <w:color w:val="1F4E79" w:themeColor="accent5" w:themeShade="80"/>
+          <w:sz w:val="24"/>
+          <w:szCs w:val="24"/>
+        </w:rPr>
+        <w:t xml:space="preserve">        var </w:t>
+      </w:r>
+      <w:proofErr w:type="spellStart"/>
+      <w:r>
+        <w:rPr>
+          <w:b/>
+          <w:bCs/>
+          <w:color w:val="1F4E79" w:themeColor="accent5" w:themeShade="80"/>
+          <w:sz w:val="24"/>
+          <w:szCs w:val="24"/>
+        </w:rPr>
+        <w:t>xhr</w:t>
+      </w:r>
+      <w:proofErr w:type="spellEnd"/>
+      <w:r>
+        <w:rPr>
+          <w:b/>
+          <w:bCs/>
+          <w:color w:val="1F4E79" w:themeColor="accent5" w:themeShade="80"/>
+          <w:sz w:val="24"/>
+          <w:szCs w:val="24"/>
+        </w:rPr>
+        <w:t xml:space="preserve"> = new </w:t>
+      </w:r>
+      <w:proofErr w:type="spellStart"/>
+      <w:proofErr w:type="gramStart"/>
+      <w:r>
+        <w:rPr>
+          <w:b/>
+          <w:bCs/>
+          <w:color w:val="1F4E79" w:themeColor="accent5" w:themeShade="80"/>
+          <w:sz w:val="24"/>
+          <w:szCs w:val="24"/>
+        </w:rPr>
+        <w:t>XMLHttpRequest</w:t>
+      </w:r>
+      <w:proofErr w:type="spellEnd"/>
+      <w:r>
+        <w:rPr>
+          <w:b/>
+          <w:bCs/>
+          <w:color w:val="1F4E79" w:themeColor="accent5" w:themeShade="80"/>
+          <w:sz w:val="24"/>
+          <w:szCs w:val="24"/>
+        </w:rPr>
+        <w:t>(</w:t>
+      </w:r>
+      <w:proofErr w:type="gramEnd"/>
+      <w:r>
+        <w:rPr>
+          <w:b/>
+          <w:bCs/>
+          <w:color w:val="1F4E79" w:themeColor="accent5" w:themeShade="80"/>
+          <w:sz w:val="24"/>
+          <w:szCs w:val="24"/>
+        </w:rPr>
+        <w:t>);</w:t>
+      </w:r>
+    </w:p>
+    <w:p>
+      <w:pPr>
+        <w:ind w:left="900"/>
+        <w:rPr>
+          <w:b/>
+          <w:bCs/>
+          <w:color w:val="1F4E79" w:themeColor="accent5" w:themeShade="80"/>
+          <w:sz w:val="24"/>
+          <w:szCs w:val="24"/>
+        </w:rPr>
+      </w:pPr>
+    </w:p>
+    <w:p>
+      <w:pPr>
+        <w:ind w:left="900"/>
+        <w:rPr>
+          <w:b/>
+          <w:bCs/>
+          <w:color w:val="1F4E79" w:themeColor="accent5" w:themeShade="80"/>
+          <w:sz w:val="24"/>
+          <w:szCs w:val="24"/>
+        </w:rPr>
+      </w:pPr>
+      <w:r>
+        <w:rPr>
+          <w:b/>
+          <w:bCs/>
+          <w:color w:val="1F4E79" w:themeColor="accent5" w:themeShade="80"/>
+          <w:sz w:val="24"/>
+          <w:szCs w:val="24"/>
+        </w:rPr>
+        <w:t xml:space="preserve">        // http method define</w:t>
+      </w:r>
+    </w:p>
+    <w:p>
+      <w:pPr>
+        <w:ind w:left="900"/>
+        <w:rPr>
+          <w:b/>
+          <w:bCs/>
+          <w:color w:val="1F4E79" w:themeColor="accent5" w:themeShade="80"/>
+          <w:sz w:val="24"/>
+          <w:szCs w:val="24"/>
+        </w:rPr>
+      </w:pPr>
+      <w:r>
+        <w:rPr>
+          <w:b/>
+          <w:bCs/>
+          <w:color w:val="1F4E79" w:themeColor="accent5" w:themeShade="80"/>
+          <w:sz w:val="24"/>
+          <w:szCs w:val="24"/>
+        </w:rPr>
+        <w:t xml:space="preserve">        var method = "GET</w:t>
+      </w:r>
+      <w:proofErr w:type="gramStart"/>
+      <w:r>
+        <w:rPr>
+          <w:b/>
+          <w:bCs/>
+          <w:color w:val="1F4E79" w:themeColor="accent5" w:themeShade="80"/>
+          <w:sz w:val="24"/>
+          <w:szCs w:val="24"/>
+        </w:rPr>
+        <w:t>";</w:t>
+      </w:r>
+      <w:proofErr w:type="gramEnd"/>
+    </w:p>
+    <w:p>
+      <w:pPr>
+        <w:ind w:left="900"/>
+        <w:rPr>
+          <w:b/>
+          <w:bCs/>
+          <w:color w:val="1F4E79" w:themeColor="accent5" w:themeShade="80"/>
+          <w:sz w:val="24"/>
+          <w:szCs w:val="24"/>
+        </w:rPr>
+      </w:pPr>
+      <w:r>
+        <w:rPr>
+          <w:b/>
+          <w:bCs/>
+          <w:color w:val="1F4E79" w:themeColor="accent5" w:themeShade="80"/>
+          <w:sz w:val="24"/>
+          <w:szCs w:val="24"/>
+        </w:rPr>
+        <w:t xml:space="preserve">        var </w:t>
+      </w:r>
+      <w:proofErr w:type="spellStart"/>
+      <w:r>
+        <w:rPr>
+          <w:b/>
+          <w:bCs/>
+          <w:color w:val="1F4E79" w:themeColor="accent5" w:themeShade="80"/>
+          <w:sz w:val="24"/>
+          <w:szCs w:val="24"/>
+        </w:rPr>
+        <w:t>url</w:t>
+      </w:r>
+      <w:proofErr w:type="spellEnd"/>
+      <w:r>
+        <w:rPr>
+          <w:b/>
+          <w:bCs/>
+          <w:color w:val="1F4E79" w:themeColor="accent5" w:themeShade="80"/>
+          <w:sz w:val="24"/>
+          <w:szCs w:val="24"/>
+        </w:rPr>
+        <w:t xml:space="preserve"> = "https://restcountries.com/v3.1/all</w:t>
+      </w:r>
+      <w:proofErr w:type="gramStart"/>
+      <w:r>
+        <w:rPr>
+          <w:b/>
+          <w:bCs/>
+          <w:color w:val="1F4E79" w:themeColor="accent5" w:themeShade="80"/>
+          <w:sz w:val="24"/>
+          <w:szCs w:val="24"/>
+        </w:rPr>
+        <w:t>";</w:t>
+      </w:r>
+      <w:proofErr w:type="gramEnd"/>
+    </w:p>
+    <w:p>
+      <w:pPr>
+        <w:ind w:left="900"/>
+        <w:rPr>
+          <w:b/>
+          <w:bCs/>
+          <w:color w:val="1F4E79" w:themeColor="accent5" w:themeShade="80"/>
+          <w:sz w:val="24"/>
+          <w:szCs w:val="24"/>
+        </w:rPr>
+      </w:pPr>
+    </w:p>
+    <w:p>
+      <w:pPr>
+        <w:ind w:left="900"/>
+        <w:rPr>
+          <w:b/>
+          <w:bCs/>
+          <w:color w:val="1F4E79" w:themeColor="accent5" w:themeShade="80"/>
+          <w:sz w:val="24"/>
+          <w:szCs w:val="24"/>
+        </w:rPr>
+      </w:pPr>
+      <w:r>
+        <w:rPr>
+          <w:b/>
+          <w:bCs/>
+          <w:color w:val="1F4E79" w:themeColor="accent5" w:themeShade="80"/>
+          <w:sz w:val="24"/>
+          <w:szCs w:val="24"/>
+        </w:rPr>
+        <w:t xml:space="preserve">        //request open </w:t>
+      </w:r>
+    </w:p>
+    <w:p>
+      <w:pPr>
+        <w:ind w:left="900"/>
+        <w:rPr>
+          <w:b/>
+          <w:bCs/>
+          <w:color w:val="1F4E79" w:themeColor="accent5" w:themeShade="80"/>
+          <w:sz w:val="24"/>
+          <w:szCs w:val="24"/>
+        </w:rPr>
+      </w:pPr>
+      <w:r>
+        <w:rPr>
+          <w:b/>
+          <w:bCs/>
+          <w:color w:val="1F4E79" w:themeColor="accent5" w:themeShade="80"/>
+          <w:sz w:val="24"/>
+          <w:szCs w:val="24"/>
+        </w:rPr>
+        <w:t xml:space="preserve">        </w:t>
+      </w:r>
+      <w:proofErr w:type="spellStart"/>
+      <w:proofErr w:type="gramStart"/>
+      <w:r>
+        <w:rPr>
+          <w:b/>
+          <w:bCs/>
+          <w:color w:val="1F4E79" w:themeColor="accent5" w:themeShade="80"/>
+          <w:sz w:val="24"/>
+          <w:szCs w:val="24"/>
+        </w:rPr>
+        <w:t>xhr.open</w:t>
+      </w:r>
+      <w:proofErr w:type="spellEnd"/>
+      <w:proofErr w:type="gramEnd"/>
+      <w:r>
+        <w:rPr>
+          <w:b/>
+          <w:bCs/>
+          <w:color w:val="1F4E79" w:themeColor="accent5" w:themeShade="80"/>
+          <w:sz w:val="24"/>
+          <w:szCs w:val="24"/>
+        </w:rPr>
+        <w:t>(</w:t>
+      </w:r>
+      <w:proofErr w:type="spellStart"/>
+      <w:r>
+        <w:rPr>
+          <w:b/>
+          <w:bCs/>
+          <w:color w:val="1F4E79" w:themeColor="accent5" w:themeShade="80"/>
+          <w:sz w:val="24"/>
+          <w:szCs w:val="24"/>
+        </w:rPr>
+        <w:t>method,url</w:t>
+      </w:r>
+      <w:proofErr w:type="spellEnd"/>
+      <w:r>
+        <w:rPr>
+          <w:b/>
+          <w:bCs/>
+          <w:color w:val="1F4E79" w:themeColor="accent5" w:themeShade="80"/>
+          <w:sz w:val="24"/>
+          <w:szCs w:val="24"/>
+        </w:rPr>
+        <w:t>);</w:t>
+      </w:r>
+    </w:p>
+    <w:p>
+      <w:pPr>
+        <w:ind w:left="900"/>
+        <w:rPr>
+          <w:b/>
+          <w:bCs/>
+          <w:color w:val="1F4E79" w:themeColor="accent5" w:themeShade="80"/>
+          <w:sz w:val="24"/>
+          <w:szCs w:val="24"/>
+        </w:rPr>
+      </w:pPr>
+    </w:p>
+    <w:p>
+      <w:pPr>
+        <w:ind w:left="900"/>
+        <w:rPr>
+          <w:b/>
+          <w:bCs/>
+          <w:color w:val="1F4E79" w:themeColor="accent5" w:themeShade="80"/>
+          <w:sz w:val="24"/>
+          <w:szCs w:val="24"/>
+        </w:rPr>
+      </w:pPr>
+      <w:r>
+        <w:rPr>
+          <w:b/>
+          <w:bCs/>
+          <w:color w:val="1F4E79" w:themeColor="accent5" w:themeShade="80"/>
+          <w:sz w:val="24"/>
+          <w:szCs w:val="24"/>
+        </w:rPr>
+        <w:t xml:space="preserve">        //request onload</w:t>
+      </w:r>
+    </w:p>
+    <w:p>
+      <w:pPr>
+        <w:ind w:left="900"/>
+        <w:rPr>
+          <w:b/>
+          <w:bCs/>
+          <w:color w:val="1F4E79" w:themeColor="accent5" w:themeShade="80"/>
+          <w:sz w:val="24"/>
+          <w:szCs w:val="24"/>
+        </w:rPr>
+      </w:pPr>
+      <w:r>
+        <w:rPr>
+          <w:b/>
+          <w:bCs/>
+          <w:color w:val="1F4E79" w:themeColor="accent5" w:themeShade="80"/>
+          <w:sz w:val="24"/>
+          <w:szCs w:val="24"/>
+        </w:rPr>
+        <w:t xml:space="preserve">        </w:t>
+      </w:r>
+      <w:proofErr w:type="spellStart"/>
+      <w:proofErr w:type="gramStart"/>
+      <w:r>
+        <w:rPr>
+          <w:b/>
+          <w:bCs/>
+          <w:color w:val="1F4E79" w:themeColor="accent5" w:themeShade="80"/>
+          <w:sz w:val="24"/>
+          <w:szCs w:val="24"/>
+        </w:rPr>
+        <w:t>xhr.onload</w:t>
+      </w:r>
+      <w:proofErr w:type="spellEnd"/>
+      <w:proofErr w:type="gramEnd"/>
+      <w:r>
+        <w:rPr>
+          <w:b/>
+          <w:bCs/>
+          <w:color w:val="1F4E79" w:themeColor="accent5" w:themeShade="80"/>
+          <w:sz w:val="24"/>
+          <w:szCs w:val="24"/>
+        </w:rPr>
+        <w:t xml:space="preserve"> = function(){</w:t>
+      </w:r>
+    </w:p>
+    <w:p>
+      <w:pPr>
+        <w:ind w:left="900"/>
+        <w:rPr>
+          <w:b/>
+          <w:bCs/>
+          <w:color w:val="1F4E79" w:themeColor="accent5" w:themeShade="80"/>
+          <w:sz w:val="24"/>
+          <w:szCs w:val="24"/>
+        </w:rPr>
+      </w:pPr>
+    </w:p>
+    <w:p>
+      <w:pPr>
+        <w:ind w:left="900"/>
+        <w:rPr>
+          <w:b/>
+          <w:bCs/>
+          <w:color w:val="1F4E79" w:themeColor="accent5" w:themeShade="80"/>
+          <w:sz w:val="24"/>
+          <w:szCs w:val="24"/>
+        </w:rPr>
+      </w:pPr>
+      <w:r>
+        <w:rPr>
+          <w:b/>
+          <w:bCs/>
+          <w:color w:val="1F4E79" w:themeColor="accent5" w:themeShade="80"/>
+          <w:sz w:val="24"/>
+          <w:szCs w:val="24"/>
+        </w:rPr>
+        <w:t xml:space="preserve">            </w:t>
+      </w:r>
+      <w:proofErr w:type="gramStart"/>
+      <w:r>
+        <w:rPr>
+          <w:b/>
+          <w:bCs/>
+          <w:color w:val="1F4E79" w:themeColor="accent5" w:themeShade="80"/>
+          <w:sz w:val="24"/>
+          <w:szCs w:val="24"/>
+        </w:rPr>
+        <w:t>if(</w:t>
+      </w:r>
+      <w:proofErr w:type="spellStart"/>
+      <w:proofErr w:type="gramEnd"/>
+      <w:r>
+        <w:rPr>
+          <w:b/>
+          <w:bCs/>
+          <w:color w:val="1F4E79" w:themeColor="accent5" w:themeShade="80"/>
+          <w:sz w:val="24"/>
+          <w:szCs w:val="24"/>
+        </w:rPr>
+        <w:t>xhr.status</w:t>
+      </w:r>
+      <w:proofErr w:type="spellEnd"/>
+      <w:r>
+        <w:rPr>
+          <w:b/>
+          <w:bCs/>
+          <w:color w:val="1F4E79" w:themeColor="accent5" w:themeShade="80"/>
+          <w:sz w:val="24"/>
+          <w:szCs w:val="24"/>
+        </w:rPr>
+        <w:t xml:space="preserve"> == 200){</w:t>
+      </w:r>
+    </w:p>
+    <w:p>
+      <w:pPr>
+        <w:ind w:left="900"/>
+        <w:rPr>
+          <w:b/>
+          <w:bCs/>
+          <w:color w:val="1F4E79" w:themeColor="accent5" w:themeShade="80"/>
+          <w:sz w:val="24"/>
+          <w:szCs w:val="24"/>
+        </w:rPr>
+      </w:pPr>
+    </w:p>
+    <w:p>
+      <w:pPr>
+        <w:ind w:left="900"/>
+        <w:rPr>
+          <w:b/>
+          <w:bCs/>
+          <w:color w:val="1F4E79" w:themeColor="accent5" w:themeShade="80"/>
+          <w:sz w:val="24"/>
+          <w:szCs w:val="24"/>
+        </w:rPr>
+      </w:pPr>
+      <w:r>
+        <w:rPr>
+          <w:b/>
+          <w:bCs/>
+          <w:color w:val="1F4E79" w:themeColor="accent5" w:themeShade="80"/>
+          <w:sz w:val="24"/>
+          <w:szCs w:val="24"/>
+        </w:rPr>
+        <w:t xml:space="preserve">//request was </w:t>
+      </w:r>
+      <w:proofErr w:type="spellStart"/>
+      <w:r>
+        <w:rPr>
+          <w:b/>
+          <w:bCs/>
+          <w:color w:val="1F4E79" w:themeColor="accent5" w:themeShade="80"/>
+          <w:sz w:val="24"/>
+          <w:szCs w:val="24"/>
+        </w:rPr>
+        <w:t>sucessful</w:t>
+      </w:r>
+      <w:proofErr w:type="spellEnd"/>
+    </w:p>
+    <w:p>
+      <w:pPr>
+        <w:ind w:left="900"/>
+        <w:rPr>
+          <w:b/>
+          <w:bCs/>
+          <w:color w:val="1F4E79" w:themeColor="accent5" w:themeShade="80"/>
+          <w:sz w:val="24"/>
+          <w:szCs w:val="24"/>
+        </w:rPr>
+      </w:pPr>
+    </w:p>
+    <w:p>
+      <w:pPr>
+        <w:ind w:left="900"/>
+        <w:rPr>
+          <w:b/>
+          <w:bCs/>
+          <w:color w:val="1F4E79" w:themeColor="accent5" w:themeShade="80"/>
+          <w:sz w:val="24"/>
+          <w:szCs w:val="24"/>
+        </w:rPr>
+      </w:pPr>
+      <w:r>
+        <w:rPr>
+          <w:b/>
+          <w:bCs/>
+          <w:color w:val="1F4E79" w:themeColor="accent5" w:themeShade="80"/>
+          <w:sz w:val="24"/>
+          <w:szCs w:val="24"/>
+        </w:rPr>
+        <w:t xml:space="preserve">var details = </w:t>
+      </w:r>
+      <w:proofErr w:type="spellStart"/>
+      <w:r>
+        <w:rPr>
+          <w:b/>
+          <w:bCs/>
+          <w:color w:val="1F4E79" w:themeColor="accent5" w:themeShade="80"/>
+          <w:sz w:val="24"/>
+          <w:szCs w:val="24"/>
+        </w:rPr>
+        <w:t>JSON.parse</w:t>
+      </w:r>
+      <w:proofErr w:type="spellEnd"/>
+      <w:r>
+        <w:rPr>
+          <w:b/>
+          <w:bCs/>
+          <w:color w:val="1F4E79" w:themeColor="accent5" w:themeShade="80"/>
+          <w:sz w:val="24"/>
+          <w:szCs w:val="24"/>
+        </w:rPr>
+        <w:t>(</w:t>
+      </w:r>
+      <w:proofErr w:type="spellStart"/>
+      <w:proofErr w:type="gramStart"/>
+      <w:r>
+        <w:rPr>
+          <w:b/>
+          <w:bCs/>
+          <w:color w:val="1F4E79" w:themeColor="accent5" w:themeShade="80"/>
+          <w:sz w:val="24"/>
+          <w:szCs w:val="24"/>
+        </w:rPr>
+        <w:t>xhr.responseText</w:t>
+      </w:r>
+      <w:proofErr w:type="spellEnd"/>
+      <w:proofErr w:type="gramEnd"/>
+      <w:r>
+        <w:rPr>
+          <w:b/>
+          <w:bCs/>
+          <w:color w:val="1F4E79" w:themeColor="accent5" w:themeShade="80"/>
+          <w:sz w:val="24"/>
+          <w:szCs w:val="24"/>
+        </w:rPr>
+        <w:t>);</w:t>
+      </w:r>
+    </w:p>
+    <w:p>
+      <w:pPr>
+        <w:ind w:left="900"/>
+        <w:rPr>
+          <w:b/>
+          <w:bCs/>
+          <w:color w:val="1F4E79" w:themeColor="accent5" w:themeShade="80"/>
+          <w:sz w:val="24"/>
+          <w:szCs w:val="24"/>
+        </w:rPr>
+      </w:pPr>
+    </w:p>
+    <w:p>
+      <w:pPr>
+        <w:ind w:left="900"/>
+        <w:rPr>
+          <w:b/>
+          <w:bCs/>
+          <w:color w:val="1F4E79" w:themeColor="accent5" w:themeShade="80"/>
+          <w:sz w:val="24"/>
+          <w:szCs w:val="24"/>
+        </w:rPr>
+      </w:pPr>
+      <w:r>
+        <w:rPr>
+          <w:b/>
+          <w:bCs/>
+          <w:color w:val="1F4E79" w:themeColor="accent5" w:themeShade="80"/>
+          <w:sz w:val="24"/>
+          <w:szCs w:val="24"/>
+        </w:rPr>
+        <w:t xml:space="preserve"> console.log(details); //--- to see </w:t>
+      </w:r>
+      <w:proofErr w:type="gramStart"/>
+      <w:r>
+        <w:rPr>
+          <w:b/>
+          <w:bCs/>
+          <w:color w:val="1F4E79" w:themeColor="accent5" w:themeShade="80"/>
+          <w:sz w:val="24"/>
+          <w:szCs w:val="24"/>
+        </w:rPr>
+        <w:t>data</w:t>
+      </w:r>
+      <w:proofErr w:type="gramEnd"/>
+      <w:r>
+        <w:rPr>
+          <w:b/>
+          <w:bCs/>
+          <w:color w:val="1F4E79" w:themeColor="accent5" w:themeShade="80"/>
+          <w:sz w:val="24"/>
+          <w:szCs w:val="24"/>
+        </w:rPr>
+        <w:t xml:space="preserve"> </w:t>
+      </w:r>
+    </w:p>
+    <w:p>
+      <w:pPr>
+        <w:ind w:left="900"/>
+        <w:rPr>
+          <w:b/>
+          <w:bCs/>
+          <w:color w:val="1F4E79" w:themeColor="accent5" w:themeShade="80"/>
+          <w:sz w:val="24"/>
+          <w:szCs w:val="24"/>
+        </w:rPr>
+      </w:pPr>
+    </w:p>
+    <w:p>
+      <w:pPr>
+        <w:ind w:left="900"/>
+        <w:rPr>
+          <w:b/>
+          <w:bCs/>
+          <w:color w:val="1F4E79" w:themeColor="accent5" w:themeShade="80"/>
+          <w:sz w:val="24"/>
+          <w:szCs w:val="24"/>
+        </w:rPr>
+      </w:pPr>
+      <w:proofErr w:type="gramStart"/>
+      <w:r>
+        <w:rPr>
+          <w:b/>
+          <w:bCs/>
+          <w:color w:val="1F4E79" w:themeColor="accent5" w:themeShade="80"/>
+          <w:sz w:val="24"/>
+          <w:szCs w:val="24"/>
+        </w:rPr>
+        <w:t>for(</w:t>
+      </w:r>
+      <w:proofErr w:type="gramEnd"/>
+      <w:r>
+        <w:rPr>
+          <w:b/>
+          <w:bCs/>
+          <w:color w:val="1F4E79" w:themeColor="accent5" w:themeShade="80"/>
+          <w:sz w:val="24"/>
+          <w:szCs w:val="24"/>
+        </w:rPr>
+        <w:t xml:space="preserve">var </w:t>
+      </w:r>
+      <w:proofErr w:type="spellStart"/>
+      <w:r>
+        <w:rPr>
+          <w:b/>
+          <w:bCs/>
+          <w:color w:val="1F4E79" w:themeColor="accent5" w:themeShade="80"/>
+          <w:sz w:val="24"/>
+          <w:szCs w:val="24"/>
+        </w:rPr>
+        <w:t>i</w:t>
+      </w:r>
+      <w:proofErr w:type="spellEnd"/>
+      <w:r>
+        <w:rPr>
+          <w:b/>
+          <w:bCs/>
+          <w:color w:val="1F4E79" w:themeColor="accent5" w:themeShade="80"/>
+          <w:sz w:val="24"/>
+          <w:szCs w:val="24"/>
+        </w:rPr>
+        <w:t xml:space="preserve"> = 0;i &lt;= </w:t>
+      </w:r>
+      <w:proofErr w:type="spellStart"/>
+      <w:r>
+        <w:rPr>
+          <w:b/>
+          <w:bCs/>
+          <w:color w:val="1F4E79" w:themeColor="accent5" w:themeShade="80"/>
+          <w:sz w:val="24"/>
+          <w:szCs w:val="24"/>
+        </w:rPr>
+        <w:t>details.length</w:t>
+      </w:r>
+      <w:proofErr w:type="spellEnd"/>
+      <w:r>
+        <w:rPr>
+          <w:b/>
+          <w:bCs/>
+          <w:color w:val="1F4E79" w:themeColor="accent5" w:themeShade="80"/>
+          <w:sz w:val="24"/>
+          <w:szCs w:val="24"/>
+        </w:rPr>
+        <w:t xml:space="preserve"> - 1;i++){</w:t>
+      </w:r>
+    </w:p>
+    <w:p>
+      <w:pPr>
+        <w:ind w:left="900"/>
+        <w:rPr>
+          <w:b/>
+          <w:bCs/>
+          <w:color w:val="1F4E79" w:themeColor="accent5" w:themeShade="80"/>
+          <w:sz w:val="24"/>
+          <w:szCs w:val="24"/>
+        </w:rPr>
+      </w:pPr>
+    </w:p>
+    <w:p>
+      <w:pPr>
+        <w:ind w:left="900"/>
+        <w:rPr>
+          <w:b/>
+          <w:bCs/>
+          <w:color w:val="1F4E79" w:themeColor="accent5" w:themeShade="80"/>
+          <w:sz w:val="24"/>
+          <w:szCs w:val="24"/>
+        </w:rPr>
+      </w:pPr>
+      <w:r>
+        <w:rPr>
+          <w:b/>
+          <w:bCs/>
+          <w:color w:val="1F4E79" w:themeColor="accent5" w:themeShade="80"/>
+          <w:sz w:val="24"/>
+          <w:szCs w:val="24"/>
+        </w:rPr>
+        <w:t xml:space="preserve">    var lang = "</w:t>
+      </w:r>
+      <w:proofErr w:type="gramStart"/>
+      <w:r>
+        <w:rPr>
+          <w:b/>
+          <w:bCs/>
+          <w:color w:val="1F4E79" w:themeColor="accent5" w:themeShade="80"/>
+          <w:sz w:val="24"/>
+          <w:szCs w:val="24"/>
+        </w:rPr>
+        <w:t>";</w:t>
+      </w:r>
+      <w:proofErr w:type="gramEnd"/>
+    </w:p>
+    <w:p>
+      <w:pPr>
+        <w:ind w:left="900"/>
+        <w:rPr>
+          <w:b/>
+          <w:bCs/>
+          <w:color w:val="1F4E79" w:themeColor="accent5" w:themeShade="80"/>
+          <w:sz w:val="24"/>
+          <w:szCs w:val="24"/>
+        </w:rPr>
+      </w:pPr>
+    </w:p>
+    <w:p>
+      <w:pPr>
+        <w:ind w:left="900"/>
+        <w:rPr>
+          <w:b/>
+          <w:bCs/>
+          <w:color w:val="1F4E79" w:themeColor="accent5" w:themeShade="80"/>
+          <w:sz w:val="24"/>
+          <w:szCs w:val="24"/>
+        </w:rPr>
+      </w:pPr>
+      <w:r>
+        <w:rPr>
+          <w:b/>
+          <w:bCs/>
+          <w:color w:val="1F4E79" w:themeColor="accent5" w:themeShade="80"/>
+          <w:sz w:val="24"/>
+          <w:szCs w:val="24"/>
+        </w:rPr>
+        <w:t xml:space="preserve">    if(details[</w:t>
+      </w:r>
+      <w:proofErr w:type="spellStart"/>
+      <w:r>
+        <w:rPr>
+          <w:b/>
+          <w:bCs/>
+          <w:color w:val="1F4E79" w:themeColor="accent5" w:themeShade="80"/>
+          <w:sz w:val="24"/>
+          <w:szCs w:val="24"/>
+        </w:rPr>
+        <w:t>i</w:t>
+      </w:r>
+      <w:proofErr w:type="spellEnd"/>
+      <w:proofErr w:type="gramStart"/>
+      <w:r>
+        <w:rPr>
+          <w:b/>
+          <w:bCs/>
+          <w:color w:val="1F4E79" w:themeColor="accent5" w:themeShade="80"/>
+          <w:sz w:val="24"/>
+          <w:szCs w:val="24"/>
+        </w:rPr>
+        <w:t>].</w:t>
+      </w:r>
+      <w:proofErr w:type="spellStart"/>
+      <w:r>
+        <w:rPr>
+          <w:b/>
+          <w:bCs/>
+          <w:color w:val="1F4E79" w:themeColor="accent5" w:themeShade="80"/>
+          <w:sz w:val="24"/>
+          <w:szCs w:val="24"/>
+        </w:rPr>
+        <w:t>hasOwnProperty</w:t>
+      </w:r>
+      <w:proofErr w:type="spellEnd"/>
+      <w:proofErr w:type="gramEnd"/>
+      <w:r>
+        <w:rPr>
+          <w:b/>
+          <w:bCs/>
+          <w:color w:val="1F4E79" w:themeColor="accent5" w:themeShade="80"/>
+          <w:sz w:val="24"/>
+          <w:szCs w:val="24"/>
+        </w:rPr>
+        <w:t>("languages")){</w:t>
+      </w:r>
+    </w:p>
+    <w:p>
+      <w:pPr>
+        <w:ind w:left="900"/>
+        <w:rPr>
+          <w:b/>
+          <w:bCs/>
+          <w:color w:val="1F4E79" w:themeColor="accent5" w:themeShade="80"/>
+          <w:sz w:val="24"/>
+          <w:szCs w:val="24"/>
+        </w:rPr>
+      </w:pPr>
+      <w:r>
+        <w:rPr>
+          <w:b/>
+          <w:bCs/>
+          <w:color w:val="1F4E79" w:themeColor="accent5" w:themeShade="80"/>
+          <w:sz w:val="24"/>
+          <w:szCs w:val="24"/>
+        </w:rPr>
+        <w:t xml:space="preserve">        var </w:t>
+      </w:r>
+      <w:proofErr w:type="spellStart"/>
+      <w:r>
+        <w:rPr>
+          <w:b/>
+          <w:bCs/>
+          <w:color w:val="1F4E79" w:themeColor="accent5" w:themeShade="80"/>
+          <w:sz w:val="24"/>
+          <w:szCs w:val="24"/>
+        </w:rPr>
+        <w:t>languageNames</w:t>
+      </w:r>
+      <w:proofErr w:type="spellEnd"/>
+      <w:r>
+        <w:rPr>
+          <w:b/>
+          <w:bCs/>
+          <w:color w:val="1F4E79" w:themeColor="accent5" w:themeShade="80"/>
+          <w:sz w:val="24"/>
+          <w:szCs w:val="24"/>
+        </w:rPr>
+        <w:t xml:space="preserve"> = </w:t>
+      </w:r>
+      <w:proofErr w:type="spellStart"/>
+      <w:r>
+        <w:rPr>
+          <w:b/>
+          <w:bCs/>
+          <w:color w:val="1F4E79" w:themeColor="accent5" w:themeShade="80"/>
+          <w:sz w:val="24"/>
+          <w:szCs w:val="24"/>
+        </w:rPr>
+        <w:t>Object.values</w:t>
+      </w:r>
+      <w:proofErr w:type="spellEnd"/>
+      <w:r>
+        <w:rPr>
+          <w:b/>
+          <w:bCs/>
+          <w:color w:val="1F4E79" w:themeColor="accent5" w:themeShade="80"/>
+          <w:sz w:val="24"/>
+          <w:szCs w:val="24"/>
+        </w:rPr>
+        <w:t>(details[</w:t>
+      </w:r>
+      <w:proofErr w:type="spellStart"/>
+      <w:r>
+        <w:rPr>
+          <w:b/>
+          <w:bCs/>
+          <w:color w:val="1F4E79" w:themeColor="accent5" w:themeShade="80"/>
+          <w:sz w:val="24"/>
+          <w:szCs w:val="24"/>
+        </w:rPr>
+        <w:t>i</w:t>
+      </w:r>
+      <w:proofErr w:type="spellEnd"/>
+      <w:proofErr w:type="gramStart"/>
+      <w:r>
+        <w:rPr>
+          <w:b/>
+          <w:bCs/>
+          <w:color w:val="1F4E79" w:themeColor="accent5" w:themeShade="80"/>
+          <w:sz w:val="24"/>
+          <w:szCs w:val="24"/>
+        </w:rPr>
+        <w:t>].languages</w:t>
+      </w:r>
+      <w:proofErr w:type="gramEnd"/>
+      <w:r>
+        <w:rPr>
+          <w:b/>
+          <w:bCs/>
+          <w:color w:val="1F4E79" w:themeColor="accent5" w:themeShade="80"/>
+          <w:sz w:val="24"/>
+          <w:szCs w:val="24"/>
+        </w:rPr>
+        <w:t>);</w:t>
+      </w:r>
+    </w:p>
+    <w:p>
+      <w:pPr>
+        <w:ind w:left="900"/>
+        <w:rPr>
+          <w:b/>
+          <w:bCs/>
+          <w:color w:val="1F4E79" w:themeColor="accent5" w:themeShade="80"/>
+          <w:sz w:val="24"/>
+          <w:szCs w:val="24"/>
+        </w:rPr>
+      </w:pPr>
+      <w:r>
+        <w:rPr>
+          <w:b/>
+          <w:bCs/>
+          <w:color w:val="1F4E79" w:themeColor="accent5" w:themeShade="80"/>
+          <w:sz w:val="24"/>
+          <w:szCs w:val="24"/>
+        </w:rPr>
+        <w:t xml:space="preserve">        lang = </w:t>
+      </w:r>
+      <w:proofErr w:type="spellStart"/>
+      <w:proofErr w:type="gramStart"/>
+      <w:r>
+        <w:rPr>
+          <w:b/>
+          <w:bCs/>
+          <w:color w:val="1F4E79" w:themeColor="accent5" w:themeShade="80"/>
+          <w:sz w:val="24"/>
+          <w:szCs w:val="24"/>
+        </w:rPr>
+        <w:t>languageNames</w:t>
+      </w:r>
+      <w:proofErr w:type="spellEnd"/>
+      <w:r>
+        <w:rPr>
+          <w:b/>
+          <w:bCs/>
+          <w:color w:val="1F4E79" w:themeColor="accent5" w:themeShade="80"/>
+          <w:sz w:val="24"/>
+          <w:szCs w:val="24"/>
+        </w:rPr>
+        <w:t>;</w:t>
+      </w:r>
+      <w:proofErr w:type="gramEnd"/>
+    </w:p>
+    <w:p>
+      <w:pPr>
+        <w:ind w:left="900"/>
+        <w:rPr>
+          <w:b/>
+          <w:bCs/>
+          <w:color w:val="1F4E79" w:themeColor="accent5" w:themeShade="80"/>
+          <w:sz w:val="24"/>
+          <w:szCs w:val="24"/>
+        </w:rPr>
+      </w:pPr>
+      <w:r>
+        <w:rPr>
+          <w:b/>
+          <w:bCs/>
+          <w:color w:val="1F4E79" w:themeColor="accent5" w:themeShade="80"/>
+          <w:sz w:val="24"/>
+          <w:szCs w:val="24"/>
+        </w:rPr>
+        <w:t xml:space="preserve">    </w:t>
+      </w:r>
+      <w:proofErr w:type="gramStart"/>
+      <w:r>
+        <w:rPr>
+          <w:b/>
+          <w:bCs/>
+          <w:color w:val="1F4E79" w:themeColor="accent5" w:themeShade="80"/>
+          <w:sz w:val="24"/>
+          <w:szCs w:val="24"/>
+        </w:rPr>
+        <w:t>}else</w:t>
+      </w:r>
+      <w:proofErr w:type="gramEnd"/>
+      <w:r>
+        <w:rPr>
+          <w:b/>
+          <w:bCs/>
+          <w:color w:val="1F4E79" w:themeColor="accent5" w:themeShade="80"/>
+          <w:sz w:val="24"/>
+          <w:szCs w:val="24"/>
+        </w:rPr>
+        <w:t>{</w:t>
+      </w:r>
+    </w:p>
+    <w:p>
+      <w:pPr>
+        <w:ind w:left="900"/>
+        <w:rPr>
+          <w:b/>
+          <w:bCs/>
+          <w:color w:val="1F4E79" w:themeColor="accent5" w:themeShade="80"/>
+          <w:sz w:val="24"/>
+          <w:szCs w:val="24"/>
+        </w:rPr>
+      </w:pPr>
+      <w:r>
+        <w:rPr>
+          <w:b/>
+          <w:bCs/>
+          <w:color w:val="1F4E79" w:themeColor="accent5" w:themeShade="80"/>
+          <w:sz w:val="24"/>
+          <w:szCs w:val="24"/>
+        </w:rPr>
+        <w:t xml:space="preserve">        lang = "</w:t>
+      </w:r>
+      <w:proofErr w:type="gramStart"/>
+      <w:r>
+        <w:rPr>
+          <w:b/>
+          <w:bCs/>
+          <w:color w:val="1F4E79" w:themeColor="accent5" w:themeShade="80"/>
+          <w:sz w:val="24"/>
+          <w:szCs w:val="24"/>
+        </w:rPr>
+        <w:t>";</w:t>
+      </w:r>
+      <w:proofErr w:type="gramEnd"/>
+    </w:p>
+    <w:p>
+      <w:pPr>
+        <w:ind w:left="900"/>
+        <w:rPr>
+          <w:b/>
+          <w:bCs/>
+          <w:color w:val="1F4E79" w:themeColor="accent5" w:themeShade="80"/>
+          <w:sz w:val="24"/>
+          <w:szCs w:val="24"/>
+        </w:rPr>
+      </w:pPr>
+      <w:r>
+        <w:rPr>
+          <w:b/>
+          <w:bCs/>
+          <w:color w:val="1F4E79" w:themeColor="accent5" w:themeShade="80"/>
+          <w:sz w:val="24"/>
+          <w:szCs w:val="24"/>
+        </w:rPr>
+        <w:t xml:space="preserve">    }</w:t>
+      </w:r>
+    </w:p>
+    <w:p>
+      <w:pPr>
+        <w:ind w:left="900"/>
+        <w:rPr>
+          <w:b/>
+          <w:bCs/>
+          <w:color w:val="1F4E79" w:themeColor="accent5" w:themeShade="80"/>
+          <w:sz w:val="24"/>
+          <w:szCs w:val="24"/>
+        </w:rPr>
+      </w:pPr>
+    </w:p>
+    <w:p>
+      <w:pPr>
+        <w:ind w:left="900"/>
+        <w:rPr>
+          <w:b/>
+          <w:bCs/>
+          <w:color w:val="1F4E79" w:themeColor="accent5" w:themeShade="80"/>
+          <w:sz w:val="24"/>
+          <w:szCs w:val="24"/>
+        </w:rPr>
+      </w:pPr>
+      <w:r>
+        <w:rPr>
+          <w:b/>
+          <w:bCs/>
+          <w:color w:val="1F4E79" w:themeColor="accent5" w:themeShade="80"/>
+          <w:sz w:val="24"/>
+          <w:szCs w:val="24"/>
+        </w:rPr>
+        <w:t xml:space="preserve">       </w:t>
+      </w:r>
+      <w:proofErr w:type="gramStart"/>
+      <w:r>
+        <w:rPr>
+          <w:b/>
+          <w:bCs/>
+          <w:color w:val="1F4E79" w:themeColor="accent5" w:themeShade="80"/>
+          <w:sz w:val="24"/>
+          <w:szCs w:val="24"/>
+        </w:rPr>
+        <w:t>console.log(</w:t>
+      </w:r>
+      <w:proofErr w:type="gramEnd"/>
+      <w:r>
+        <w:rPr>
+          <w:b/>
+          <w:bCs/>
+          <w:color w:val="1F4E79" w:themeColor="accent5" w:themeShade="80"/>
+          <w:sz w:val="24"/>
+          <w:szCs w:val="24"/>
+        </w:rPr>
+        <w:t>"Name of the Country:"+details[</w:t>
+      </w:r>
+      <w:proofErr w:type="spellStart"/>
+      <w:r>
+        <w:rPr>
+          <w:b/>
+          <w:bCs/>
+          <w:color w:val="1F4E79" w:themeColor="accent5" w:themeShade="80"/>
+          <w:sz w:val="24"/>
+          <w:szCs w:val="24"/>
+        </w:rPr>
+        <w:t>i</w:t>
+      </w:r>
+      <w:proofErr w:type="spellEnd"/>
+      <w:r>
+        <w:rPr>
+          <w:b/>
+          <w:bCs/>
+          <w:color w:val="1F4E79" w:themeColor="accent5" w:themeShade="80"/>
+          <w:sz w:val="24"/>
+          <w:szCs w:val="24"/>
+        </w:rPr>
+        <w:t>].</w:t>
+      </w:r>
+      <w:proofErr w:type="spellStart"/>
+      <w:r>
+        <w:rPr>
+          <w:b/>
+          <w:bCs/>
+          <w:color w:val="1F4E79" w:themeColor="accent5" w:themeShade="80"/>
+          <w:sz w:val="24"/>
+          <w:szCs w:val="24"/>
+        </w:rPr>
+        <w:t>name.official</w:t>
+      </w:r>
+      <w:proofErr w:type="spellEnd"/>
+      <w:r>
+        <w:rPr>
+          <w:b/>
+          <w:bCs/>
+          <w:color w:val="1F4E79" w:themeColor="accent5" w:themeShade="80"/>
+          <w:sz w:val="24"/>
+          <w:szCs w:val="24"/>
+        </w:rPr>
+        <w:t xml:space="preserve"> +"\n" + </w:t>
+      </w:r>
+    </w:p>
+    <w:p>
+      <w:pPr>
+        <w:ind w:left="900"/>
+        <w:rPr>
+          <w:b/>
+          <w:bCs/>
+          <w:color w:val="1F4E79" w:themeColor="accent5" w:themeShade="80"/>
+          <w:sz w:val="24"/>
+          <w:szCs w:val="24"/>
+        </w:rPr>
+      </w:pPr>
+      <w:r>
+        <w:rPr>
+          <w:b/>
+          <w:bCs/>
+          <w:color w:val="1F4E79" w:themeColor="accent5" w:themeShade="80"/>
+          <w:sz w:val="24"/>
+          <w:szCs w:val="24"/>
+        </w:rPr>
+        <w:t xml:space="preserve">      "Region of the country:" + details[</w:t>
+      </w:r>
+      <w:proofErr w:type="spellStart"/>
+      <w:r>
+        <w:rPr>
+          <w:b/>
+          <w:bCs/>
+          <w:color w:val="1F4E79" w:themeColor="accent5" w:themeShade="80"/>
+          <w:sz w:val="24"/>
+          <w:szCs w:val="24"/>
+        </w:rPr>
+        <w:t>i</w:t>
+      </w:r>
+      <w:proofErr w:type="spellEnd"/>
+      <w:proofErr w:type="gramStart"/>
+      <w:r>
+        <w:rPr>
+          <w:b/>
+          <w:bCs/>
+          <w:color w:val="1F4E79" w:themeColor="accent5" w:themeShade="80"/>
+          <w:sz w:val="24"/>
+          <w:szCs w:val="24"/>
+        </w:rPr>
+        <w:t>].region</w:t>
+      </w:r>
+      <w:proofErr w:type="gramEnd"/>
+      <w:r>
+        <w:rPr>
+          <w:b/>
+          <w:bCs/>
+          <w:color w:val="1F4E79" w:themeColor="accent5" w:themeShade="80"/>
+          <w:sz w:val="24"/>
+          <w:szCs w:val="24"/>
+        </w:rPr>
+        <w:t xml:space="preserve"> + "\n" +</w:t>
+      </w:r>
+    </w:p>
+    <w:p>
+      <w:pPr>
+        <w:ind w:left="900"/>
+        <w:rPr>
+          <w:b/>
+          <w:bCs/>
+          <w:color w:val="1F4E79" w:themeColor="accent5" w:themeShade="80"/>
+          <w:sz w:val="24"/>
+          <w:szCs w:val="24"/>
+        </w:rPr>
+      </w:pPr>
+      <w:r>
+        <w:rPr>
+          <w:b/>
+          <w:bCs/>
+          <w:color w:val="1F4E79" w:themeColor="accent5" w:themeShade="80"/>
+          <w:sz w:val="24"/>
+          <w:szCs w:val="24"/>
+        </w:rPr>
+        <w:t xml:space="preserve">       "Sub region of the country:" + details[</w:t>
+      </w:r>
+      <w:proofErr w:type="spellStart"/>
+      <w:r>
+        <w:rPr>
+          <w:b/>
+          <w:bCs/>
+          <w:color w:val="1F4E79" w:themeColor="accent5" w:themeShade="80"/>
+          <w:sz w:val="24"/>
+          <w:szCs w:val="24"/>
+        </w:rPr>
+        <w:t>i</w:t>
+      </w:r>
+      <w:proofErr w:type="spellEnd"/>
+      <w:proofErr w:type="gramStart"/>
+      <w:r>
+        <w:rPr>
+          <w:b/>
+          <w:bCs/>
+          <w:color w:val="1F4E79" w:themeColor="accent5" w:themeShade="80"/>
+          <w:sz w:val="24"/>
+          <w:szCs w:val="24"/>
+        </w:rPr>
+        <w:t>].subregion</w:t>
+      </w:r>
+      <w:proofErr w:type="gramEnd"/>
+      <w:r>
+        <w:rPr>
+          <w:b/>
+          <w:bCs/>
+          <w:color w:val="1F4E79" w:themeColor="accent5" w:themeShade="80"/>
+          <w:sz w:val="24"/>
+          <w:szCs w:val="24"/>
+        </w:rPr>
+        <w:t xml:space="preserve"> + "\n" +</w:t>
+      </w:r>
+    </w:p>
+    <w:p>
+      <w:pPr>
+        <w:ind w:left="900"/>
+        <w:rPr>
+          <w:b/>
+          <w:bCs/>
+          <w:color w:val="1F4E79" w:themeColor="accent5" w:themeShade="80"/>
+          <w:sz w:val="24"/>
+          <w:szCs w:val="24"/>
+        </w:rPr>
+      </w:pPr>
+      <w:r>
+        <w:rPr>
+          <w:b/>
+          <w:bCs/>
+          <w:color w:val="1F4E79" w:themeColor="accent5" w:themeShade="80"/>
+          <w:sz w:val="24"/>
+          <w:szCs w:val="24"/>
+        </w:rPr>
+        <w:t xml:space="preserve">       "Country languages:" +lang + "\n" +</w:t>
+      </w:r>
+    </w:p>
+    <w:p>
+      <w:pPr>
+        <w:ind w:left="900"/>
+        <w:rPr>
+          <w:b/>
+          <w:bCs/>
+          <w:color w:val="1F4E79" w:themeColor="accent5" w:themeShade="80"/>
+          <w:sz w:val="24"/>
+          <w:szCs w:val="24"/>
+        </w:rPr>
+      </w:pPr>
+      <w:r>
+        <w:rPr>
+          <w:b/>
+          <w:bCs/>
+          <w:color w:val="1F4E79" w:themeColor="accent5" w:themeShade="80"/>
+          <w:sz w:val="24"/>
+          <w:szCs w:val="24"/>
+        </w:rPr>
+        <w:t xml:space="preserve">       "Country Populations:" + details[</w:t>
+      </w:r>
+      <w:proofErr w:type="spellStart"/>
+      <w:r>
+        <w:rPr>
+          <w:b/>
+          <w:bCs/>
+          <w:color w:val="1F4E79" w:themeColor="accent5" w:themeShade="80"/>
+          <w:sz w:val="24"/>
+          <w:szCs w:val="24"/>
+        </w:rPr>
+        <w:t>i</w:t>
+      </w:r>
+      <w:proofErr w:type="spellEnd"/>
+      <w:proofErr w:type="gramStart"/>
+      <w:r>
+        <w:rPr>
+          <w:b/>
+          <w:bCs/>
+          <w:color w:val="1F4E79" w:themeColor="accent5" w:themeShade="80"/>
+          <w:sz w:val="24"/>
+          <w:szCs w:val="24"/>
+        </w:rPr>
+        <w:t>].population</w:t>
+      </w:r>
+      <w:proofErr w:type="gramEnd"/>
+      <w:r>
+        <w:rPr>
+          <w:b/>
+          <w:bCs/>
+          <w:color w:val="1F4E79" w:themeColor="accent5" w:themeShade="80"/>
+          <w:sz w:val="24"/>
+          <w:szCs w:val="24"/>
+        </w:rPr>
+        <w:t xml:space="preserve"> );</w:t>
+      </w:r>
+    </w:p>
+    <w:p>
+      <w:pPr>
+        <w:ind w:left="900"/>
+        <w:rPr>
+          <w:b/>
+          <w:bCs/>
+          <w:color w:val="1F4E79" w:themeColor="accent5" w:themeShade="80"/>
+          <w:sz w:val="24"/>
+          <w:szCs w:val="24"/>
+        </w:rPr>
+      </w:pPr>
+      <w:r>
+        <w:rPr>
+          <w:b/>
+          <w:bCs/>
+          <w:color w:val="1F4E79" w:themeColor="accent5" w:themeShade="80"/>
+          <w:sz w:val="24"/>
+          <w:szCs w:val="24"/>
+        </w:rPr>
+        <w:t xml:space="preserve">       </w:t>
+      </w:r>
+    </w:p>
+    <w:p>
+      <w:pPr>
+        <w:ind w:left="900"/>
+        <w:rPr>
+          <w:b/>
+          <w:bCs/>
+          <w:color w:val="1F4E79" w:themeColor="accent5" w:themeShade="80"/>
+          <w:sz w:val="24"/>
+          <w:szCs w:val="24"/>
+        </w:rPr>
+      </w:pPr>
+    </w:p>
+    <w:p>
+      <w:pPr>
+        <w:ind w:left="900"/>
+        <w:rPr>
+          <w:b/>
+          <w:bCs/>
+          <w:color w:val="1F4E79" w:themeColor="accent5" w:themeShade="80"/>
+          <w:sz w:val="24"/>
+          <w:szCs w:val="24"/>
+        </w:rPr>
+      </w:pPr>
+      <w:r>
+        <w:rPr>
+          <w:b/>
+          <w:bCs/>
+          <w:color w:val="1F4E79" w:themeColor="accent5" w:themeShade="80"/>
+          <w:sz w:val="24"/>
+          <w:szCs w:val="24"/>
+        </w:rPr>
+        <w:t xml:space="preserve"> }</w:t>
+      </w:r>
+    </w:p>
+    <w:p>
+      <w:pPr>
+        <w:ind w:left="900"/>
+        <w:rPr>
+          <w:b/>
+          <w:bCs/>
+          <w:color w:val="1F4E79" w:themeColor="accent5" w:themeShade="80"/>
+          <w:sz w:val="24"/>
+          <w:szCs w:val="24"/>
+        </w:rPr>
+      </w:pPr>
+    </w:p>
+    <w:p>
+      <w:pPr>
+        <w:ind w:left="900"/>
+        <w:rPr>
+          <w:b/>
+          <w:bCs/>
+          <w:color w:val="1F4E79" w:themeColor="accent5" w:themeShade="80"/>
+          <w:sz w:val="24"/>
+          <w:szCs w:val="24"/>
+        </w:rPr>
+      </w:pPr>
+      <w:r>
+        <w:rPr>
+          <w:b/>
+          <w:bCs/>
+          <w:color w:val="1F4E79" w:themeColor="accent5" w:themeShade="80"/>
+          <w:sz w:val="24"/>
+          <w:szCs w:val="24"/>
+        </w:rPr>
+        <w:t xml:space="preserve">            </w:t>
+      </w:r>
+      <w:proofErr w:type="gramStart"/>
+      <w:r>
+        <w:rPr>
+          <w:b/>
+          <w:bCs/>
+          <w:color w:val="1F4E79" w:themeColor="accent5" w:themeShade="80"/>
+          <w:sz w:val="24"/>
+          <w:szCs w:val="24"/>
+        </w:rPr>
+        <w:t>}else</w:t>
+      </w:r>
+      <w:proofErr w:type="gramEnd"/>
+      <w:r>
+        <w:rPr>
+          <w:b/>
+          <w:bCs/>
+          <w:color w:val="1F4E79" w:themeColor="accent5" w:themeShade="80"/>
+          <w:sz w:val="24"/>
+          <w:szCs w:val="24"/>
+        </w:rPr>
+        <w:t>{</w:t>
+      </w:r>
+    </w:p>
+    <w:p>
+      <w:pPr>
+        <w:ind w:left="900"/>
+        <w:rPr>
+          <w:b/>
+          <w:bCs/>
+          <w:color w:val="1F4E79" w:themeColor="accent5" w:themeShade="80"/>
+          <w:sz w:val="24"/>
+          <w:szCs w:val="24"/>
+        </w:rPr>
+      </w:pPr>
+      <w:r>
+        <w:rPr>
+          <w:b/>
+          <w:bCs/>
+          <w:color w:val="1F4E79" w:themeColor="accent5" w:themeShade="80"/>
+          <w:sz w:val="24"/>
+          <w:szCs w:val="24"/>
+        </w:rPr>
+        <w:t xml:space="preserve">            //request was </w:t>
+      </w:r>
+      <w:proofErr w:type="spellStart"/>
+      <w:r>
+        <w:rPr>
+          <w:b/>
+          <w:bCs/>
+          <w:color w:val="1F4E79" w:themeColor="accent5" w:themeShade="80"/>
+          <w:sz w:val="24"/>
+          <w:szCs w:val="24"/>
+        </w:rPr>
+        <w:t>unsucessful</w:t>
+      </w:r>
+      <w:proofErr w:type="spellEnd"/>
+    </w:p>
+    <w:p>
+      <w:pPr>
+        <w:ind w:left="900"/>
+        <w:rPr>
+          <w:b/>
+          <w:bCs/>
+          <w:color w:val="1F4E79" w:themeColor="accent5" w:themeShade="80"/>
+          <w:sz w:val="24"/>
+          <w:szCs w:val="24"/>
+        </w:rPr>
+      </w:pPr>
+      <w:r>
+        <w:rPr>
+          <w:b/>
+          <w:bCs/>
+          <w:color w:val="1F4E79" w:themeColor="accent5" w:themeShade="80"/>
+          <w:sz w:val="24"/>
+          <w:szCs w:val="24"/>
+        </w:rPr>
+        <w:t xml:space="preserve">            </w:t>
+      </w:r>
+      <w:proofErr w:type="gramStart"/>
+      <w:r>
+        <w:rPr>
+          <w:b/>
+          <w:bCs/>
+          <w:color w:val="1F4E79" w:themeColor="accent5" w:themeShade="80"/>
+          <w:sz w:val="24"/>
+          <w:szCs w:val="24"/>
+        </w:rPr>
+        <w:t>console.log(</w:t>
+      </w:r>
+      <w:proofErr w:type="gramEnd"/>
+      <w:r>
+        <w:rPr>
+          <w:b/>
+          <w:bCs/>
+          <w:color w:val="1F4E79" w:themeColor="accent5" w:themeShade="80"/>
+          <w:sz w:val="24"/>
+          <w:szCs w:val="24"/>
+        </w:rPr>
+        <w:t>"Request failed:",</w:t>
+      </w:r>
+      <w:proofErr w:type="spellStart"/>
+      <w:r>
+        <w:rPr>
+          <w:b/>
+          <w:bCs/>
+          <w:color w:val="1F4E79" w:themeColor="accent5" w:themeShade="80"/>
+          <w:sz w:val="24"/>
+          <w:szCs w:val="24"/>
+        </w:rPr>
+        <w:t>xhr.status</w:t>
+      </w:r>
+      <w:proofErr w:type="spellEnd"/>
+      <w:r>
+        <w:rPr>
+          <w:b/>
+          <w:bCs/>
+          <w:color w:val="1F4E79" w:themeColor="accent5" w:themeShade="80"/>
+          <w:sz w:val="24"/>
+          <w:szCs w:val="24"/>
+        </w:rPr>
+        <w:t>);</w:t>
+      </w:r>
+    </w:p>
+    <w:p>
+      <w:pPr>
+        <w:ind w:left="900"/>
+        <w:rPr>
+          <w:b/>
+          <w:bCs/>
+          <w:color w:val="1F4E79" w:themeColor="accent5" w:themeShade="80"/>
+          <w:sz w:val="24"/>
+          <w:szCs w:val="24"/>
+        </w:rPr>
+      </w:pPr>
+      <w:r>
+        <w:rPr>
+          <w:b/>
+          <w:bCs/>
+          <w:color w:val="1F4E79" w:themeColor="accent5" w:themeShade="80"/>
+          <w:sz w:val="24"/>
+          <w:szCs w:val="24"/>
+        </w:rPr>
+        <w:t xml:space="preserve">        }</w:t>
+      </w:r>
+    </w:p>
+    <w:p>
+      <w:pPr>
+        <w:ind w:left="900"/>
+        <w:rPr>
+          <w:b/>
+          <w:bCs/>
+          <w:color w:val="1F4E79" w:themeColor="accent5" w:themeShade="80"/>
+          <w:sz w:val="24"/>
+          <w:szCs w:val="24"/>
+        </w:rPr>
+      </w:pPr>
+    </w:p>
+    <w:p>
+      <w:pPr>
+        <w:ind w:left="900"/>
+        <w:rPr>
+          <w:b/>
+          <w:bCs/>
+          <w:color w:val="1F4E79" w:themeColor="accent5" w:themeShade="80"/>
+          <w:sz w:val="24"/>
+          <w:szCs w:val="24"/>
+        </w:rPr>
+      </w:pPr>
+      <w:r>
+        <w:rPr>
+          <w:b/>
+          <w:bCs/>
+          <w:color w:val="1F4E79" w:themeColor="accent5" w:themeShade="80"/>
+          <w:sz w:val="24"/>
+          <w:szCs w:val="24"/>
+        </w:rPr>
+        <w:lastRenderedPageBreak/>
+        <w:t xml:space="preserve">        };</w:t>
+      </w:r>
+    </w:p>
+    <w:p>
+      <w:pPr>
+        <w:ind w:left="900"/>
+        <w:rPr>
+          <w:b/>
+          <w:bCs/>
+          <w:color w:val="1F4E79" w:themeColor="accent5" w:themeShade="80"/>
+          <w:sz w:val="24"/>
+          <w:szCs w:val="24"/>
+        </w:rPr>
+      </w:pPr>
+    </w:p>
+    <w:p>
+      <w:pPr>
+        <w:ind w:left="900"/>
+        <w:rPr>
+          <w:b/>
+          <w:bCs/>
+          <w:color w:val="1F4E79" w:themeColor="accent5" w:themeShade="80"/>
+          <w:sz w:val="24"/>
+          <w:szCs w:val="24"/>
+        </w:rPr>
+      </w:pPr>
+      <w:r>
+        <w:rPr>
+          <w:b/>
+          <w:bCs/>
+          <w:color w:val="1F4E79" w:themeColor="accent5" w:themeShade="80"/>
+          <w:sz w:val="24"/>
+          <w:szCs w:val="24"/>
+        </w:rPr>
+        <w:t xml:space="preserve"> // send request</w:t>
+      </w:r>
+    </w:p>
+    <w:p>
+      <w:pPr>
+        <w:ind w:left="900"/>
+        <w:rPr>
+          <w:b/>
+          <w:bCs/>
+          <w:color w:val="1F4E79" w:themeColor="accent5" w:themeShade="80"/>
+          <w:sz w:val="24"/>
+          <w:szCs w:val="24"/>
+        </w:rPr>
+      </w:pPr>
+      <w:r>
+        <w:rPr>
+          <w:b/>
+          <w:bCs/>
+          <w:color w:val="1F4E79" w:themeColor="accent5" w:themeShade="80"/>
+          <w:sz w:val="24"/>
+          <w:szCs w:val="24"/>
+        </w:rPr>
+        <w:t xml:space="preserve"> </w:t>
+      </w:r>
+      <w:proofErr w:type="spellStart"/>
+      <w:proofErr w:type="gramStart"/>
+      <w:r>
+        <w:rPr>
+          <w:b/>
+          <w:bCs/>
+          <w:color w:val="1F4E79" w:themeColor="accent5" w:themeShade="80"/>
+          <w:sz w:val="24"/>
+          <w:szCs w:val="24"/>
+        </w:rPr>
+        <w:t>xhr.send</w:t>
+      </w:r>
+      <w:proofErr w:type="spellEnd"/>
+      <w:proofErr w:type="gramEnd"/>
+      <w:r>
+        <w:rPr>
+          <w:b/>
+          <w:bCs/>
+          <w:color w:val="1F4E79" w:themeColor="accent5" w:themeShade="80"/>
+          <w:sz w:val="24"/>
+          <w:szCs w:val="24"/>
+        </w:rPr>
+        <w:t>();</w:t>
+      </w:r>
+    </w:p>
+    <w:p>
+      <w:pPr>
+        <w:ind w:left="900"/>
+        <w:rPr>
+          <w:b/>
+          <w:bCs/>
+          <w:color w:val="1F4E79" w:themeColor="accent5" w:themeShade="80"/>
+          <w:sz w:val="24"/>
+          <w:szCs w:val="24"/>
+        </w:rPr>
+      </w:pPr>
+    </w:p>
+    <w:p>
+      <w:pPr>
+        <w:ind w:left="900"/>
+        <w:rPr>
+          <w:b/>
+          <w:bCs/>
+          <w:color w:val="1F4E79" w:themeColor="accent5" w:themeShade="80"/>
+          <w:sz w:val="24"/>
+          <w:szCs w:val="24"/>
+        </w:rPr>
+      </w:pPr>
+      <w:r>
+        <w:rPr>
+          <w:b/>
+          <w:bCs/>
+          <w:color w:val="1F4E79" w:themeColor="accent5" w:themeShade="80"/>
+          <w:sz w:val="24"/>
+          <w:szCs w:val="24"/>
+        </w:rPr>
+        <w:t xml:space="preserve">    &lt;/script&gt;</w:t>
+      </w:r>
+    </w:p>
+    <w:p>
+      <w:pPr>
+        <w:ind w:left="900"/>
+        <w:rPr>
+          <w:b/>
+          <w:bCs/>
+          <w:color w:val="1F4E79" w:themeColor="accent5" w:themeShade="80"/>
+          <w:sz w:val="24"/>
+          <w:szCs w:val="24"/>
+        </w:rPr>
+      </w:pPr>
+      <w:r>
+        <w:rPr>
+          <w:b/>
+          <w:bCs/>
+          <w:color w:val="1F4E79" w:themeColor="accent5" w:themeShade="80"/>
+          <w:sz w:val="24"/>
+          <w:szCs w:val="24"/>
+        </w:rPr>
+        <w:t>&lt;/body&gt;</w:t>
+      </w:r>
+    </w:p>
+    <w:p>
+      <w:pPr>
+        <w:ind w:left="900"/>
+        <w:rPr>
+          <w:b/>
+          <w:bCs/>
+          <w:color w:val="1F4E79" w:themeColor="accent5" w:themeShade="80"/>
+          <w:sz w:val="24"/>
+          <w:szCs w:val="24"/>
+        </w:rPr>
+      </w:pPr>
+      <w:r>
+        <w:rPr>
+          <w:b/>
+          <w:bCs/>
+          <w:color w:val="1F4E79" w:themeColor="accent5" w:themeShade="80"/>
+          <w:sz w:val="24"/>
+          <w:szCs w:val="24"/>
+        </w:rPr>
+        <w:t>&lt;/html&gt;</w:t>
+      </w:r>
+    </w:p>
+    <w:p>
+      <w:pPr>
+        <w:ind w:left="900"/>
+        <w:rPr>
+          <w:b/>
+          <w:bCs/>
+          <w:color w:val="1F4E79" w:themeColor="accent5" w:themeShade="80"/>
+          <w:sz w:val="24"/>
+          <w:szCs w:val="24"/>
+        </w:rPr>
+      </w:pPr>
+    </w:p>
+    <w:p>
+      <w:pPr>
+        <w:ind w:left="900"/>
+        <w:rPr>
+          <w:b/>
+          <w:bCs/>
+          <w:color w:val="1F4E79" w:themeColor="accent5" w:themeShade="80"/>
+          <w:sz w:val="24"/>
+          <w:szCs w:val="24"/>
+        </w:rPr>
+      </w:pPr>
+    </w:p>
+    <w:p>
+      <w:pPr>
+        <w:ind w:left="900"/>
+        <w:rPr>
+          <w:b/>
+          <w:bCs/>
+          <w:color w:val="ED7D31" w:themeColor="accent2"/>
+          <w:sz w:val="24"/>
+          <w:szCs w:val="24"/>
+        </w:rPr>
+      </w:pPr>
+      <w:r>
+        <w:rPr>
+          <w:b/>
+          <w:bCs/>
+          <w:color w:val="ED7D31" w:themeColor="accent2"/>
+          <w:sz w:val="24"/>
+          <w:szCs w:val="24"/>
+        </w:rPr>
+        <w:t>Output</w:t>
+      </w:r>
+      <w:r>
+        <w:rPr>
+          <w:b/>
+          <w:bCs/>
+          <w:color w:val="ED7D31" w:themeColor="accent2"/>
+          <w:sz w:val="24"/>
+          <w:szCs w:val="24"/>
+        </w:rPr>
+        <w:t>:</w:t>
+      </w:r>
+    </w:p>
+    <w:p>
+      <w:pPr>
+        <w:ind w:left="900"/>
+        <w:rPr>
+          <w:b/>
+          <w:bCs/>
+          <w:color w:val="1F4E79" w:themeColor="accent5" w:themeShade="80"/>
+          <w:sz w:val="24"/>
+          <w:szCs w:val="24"/>
+        </w:rPr>
+      </w:pPr>
+    </w:p>
+    <w:p>
+      <w:pPr>
+        <w:ind w:left="900"/>
+        <w:rPr>
+          <w:b/>
+          <w:bCs/>
+          <w:color w:val="1F4E79" w:themeColor="accent5" w:themeShade="80"/>
+          <w:sz w:val="24"/>
+          <w:szCs w:val="24"/>
+        </w:rPr>
+      </w:pPr>
+      <w:r>
+        <w:rPr>
+          <w:b/>
+          <w:bCs/>
+          <w:color w:val="1F4E79" w:themeColor="accent5" w:themeShade="80"/>
+          <w:sz w:val="24"/>
+          <w:szCs w:val="24"/>
+        </w:rPr>
+        <w:drawing>
+          <wp:inline distT="0" distB="0" distL="0" distR="0" wp14:anchorId="4ED60199" wp14:editId="20FFA1A7">
+            <wp:extent cx="5962650" cy="6032500"/>
+            <wp:effectExtent l="0" t="0" r="0" b="0"/>
+            <wp:docPr id="1473274639" name="Picture 1"/>
+            <wp:cNvGraphicFramePr>
+              <a:graphicFrameLocks xmlns:a="http://schemas.openxmlformats.org/drawingml/2006/main" noChangeAspect="1"/>
+            </wp:cNvGraphicFramePr>
+            <a:graphic xmlns:a="http://schemas.openxmlformats.org/drawingml/2006/main">
+              <a:graphicData uri="http://schemas.openxmlformats.org/drawingml/2006/picture">
+                <pic:pic xmlns:pic="http://schemas.openxmlformats.org/drawingml/2006/picture">
+                  <pic:nvPicPr>
+                    <pic:cNvPr id="1473274639" name=""/>
+                    <pic:cNvPicPr/>
+                  </pic:nvPicPr>
+                  <pic:blipFill>
+                    <a:blip r:embed="rId7"/>
+                    <a:stretch>
+                      <a:fillRect/>
+                    </a:stretch>
+                  </pic:blipFill>
+                  <pic:spPr>
+                    <a:xfrm>
+                      <a:off x="0" y="0"/>
+                      <a:ext cx="5962962" cy="6032816"/>
+                    </a:xfrm>
+                    <a:prstGeom prst="rect">
+                      <a:avLst/>
+                    </a:prstGeom>
+                  </pic:spPr>
+                </pic:pic>
+              </a:graphicData>
+            </a:graphic>
+          </wp:inline>
+        </w:drawing>
       </w:r>
     </w:p>
     <w:sectPr>

</xml_diff>